<commit_message>
version with Zheng -> Peng citation correction
</commit_message>
<xml_diff>
--- a/ofv_fife_2021_draft_vs_revisions_R3.docx
+++ b/ofv_fife_2021_draft_vs_revisions_R3.docx
@@ -383,7 +383,7 @@
       <w:pPr>
         <w:pStyle w:val="FirstParagraph"/>
         <w:rPr>
-          <w:del w:id="2" w:author="Author" w:date="2021-09-07T15:09:00Z"/>
+          <w:del w:id="2" w:author="Author" w:date="2021-09-09T17:29:00Z"/>
         </w:rPr>
       </w:pPr>
       <w:r>
@@ -422,12 +422,12 @@
       <w:r>
         <w:t xml:space="preserve"> Blume (Asparagaceae: Nolinoidaea) in Leon and Alachua Counties, FL. </w:t>
       </w:r>
-      <w:del w:id="3" w:author="Author" w:date="2021-09-07T15:09:00Z">
+      <w:del w:id="3" w:author="Author" w:date="2021-09-09T17:29:00Z">
         <w:r>
           <w:delText>Orchid</w:delText>
         </w:r>
       </w:del>
-      <w:ins w:id="4" w:author="Author" w:date="2021-09-07T15:09:00Z">
+      <w:ins w:id="4" w:author="Author" w:date="2021-09-09T17:29:00Z">
         <w:r>
           <w:t>The orchid</w:t>
         </w:r>
@@ -486,10 +486,10 @@
       <w:pPr>
         <w:pStyle w:val="BodyText"/>
         <w:rPr>
-          <w:del w:id="5" w:author="Author" w:date="2021-09-07T15:09:00Z"/>
-        </w:rPr>
-      </w:pPr>
-      <w:ins w:id="6" w:author="Author" w:date="2021-09-07T15:09:00Z">
+          <w:del w:id="5" w:author="Author" w:date="2021-09-09T17:29:00Z"/>
+        </w:rPr>
+      </w:pPr>
+      <w:ins w:id="6" w:author="Author" w:date="2021-09-09T17:29:00Z">
         <w:r>
           <w:t xml:space="preserve"> </w:t>
         </w:r>
@@ -538,10 +538,10 @@
       <w:pPr>
         <w:pStyle w:val="BodyText"/>
         <w:rPr>
-          <w:del w:id="7" w:author="Author" w:date="2021-09-07T15:09:00Z"/>
-        </w:rPr>
-      </w:pPr>
-      <w:ins w:id="8" w:author="Author" w:date="2021-09-07T15:09:00Z">
+          <w:del w:id="7" w:author="Author" w:date="2021-09-09T17:29:00Z"/>
+        </w:rPr>
+      </w:pPr>
+      <w:ins w:id="8" w:author="Author" w:date="2021-09-09T17:29:00Z">
         <w:r>
           <w:t xml:space="preserve"> </w:t>
         </w:r>
@@ -555,12 +555,12 @@
       <w:r>
         <w:t xml:space="preserve">ere </w:t>
       </w:r>
-      <w:del w:id="9" w:author="Author" w:date="2021-09-07T15:09:00Z">
+      <w:del w:id="9" w:author="Author" w:date="2021-09-09T17:29:00Z">
         <w:r>
           <w:delText>seen</w:delText>
         </w:r>
       </w:del>
-      <w:ins w:id="10" w:author="Author" w:date="2021-09-07T15:09:00Z">
+      <w:ins w:id="10" w:author="Author" w:date="2021-09-09T17:29:00Z">
         <w:r>
           <w:t>detected</w:t>
         </w:r>
@@ -568,12 +568,12 @@
       <w:r>
         <w:t xml:space="preserve"> in each county, but single strains of OFV-Orc were </w:t>
       </w:r>
-      <w:del w:id="11" w:author="Author" w:date="2021-09-07T15:09:00Z">
+      <w:del w:id="11" w:author="Author" w:date="2021-09-09T17:29:00Z">
         <w:r>
           <w:delText>seen</w:delText>
         </w:r>
       </w:del>
-      <w:ins w:id="12" w:author="Author" w:date="2021-09-07T15:09:00Z">
+      <w:ins w:id="12" w:author="Author" w:date="2021-09-09T17:29:00Z">
         <w:r>
           <w:t>detected</w:t>
         </w:r>
@@ -606,10 +606,10 @@
       <w:pPr>
         <w:pStyle w:val="BodyText"/>
         <w:rPr>
-          <w:del w:id="13" w:author="Author" w:date="2021-09-07T15:09:00Z"/>
-        </w:rPr>
-      </w:pPr>
-      <w:ins w:id="14" w:author="Author" w:date="2021-09-07T15:09:00Z">
+          <w:del w:id="13" w:author="Author" w:date="2021-09-09T17:29:00Z"/>
+        </w:rPr>
+      </w:pPr>
+      <w:ins w:id="14" w:author="Author" w:date="2021-09-09T17:29:00Z">
         <w:r>
           <w:lastRenderedPageBreak/>
           <w:t xml:space="preserve"> </w:t>
@@ -668,13 +668,13 @@
     <w:p>
       <w:pPr>
         <w:pStyle w:val="FirstParagraph"/>
-        <w:pPrChange w:id="15" w:author="Author" w:date="2021-09-07T15:09:00Z">
+        <w:pPrChange w:id="15" w:author="Author" w:date="2021-09-09T17:29:00Z">
           <w:pPr>
             <w:pStyle w:val="BodyText"/>
           </w:pPr>
         </w:pPrChange>
       </w:pPr>
-      <w:ins w:id="16" w:author="Author" w:date="2021-09-07T15:09:00Z">
+      <w:ins w:id="16" w:author="Author" w:date="2021-09-09T17:29:00Z">
         <w:r>
           <w:t xml:space="preserve"> </w:t>
         </w:r>
@@ -1346,7 +1346,7 @@
         </w:rPr>
         <w:t xml:space="preserve">. Se </w:t>
       </w:r>
-      <w:del w:id="18" w:author="Author" w:date="2021-09-07T15:09:00Z">
+      <w:del w:id="18" w:author="Author" w:date="2021-09-09T17:29:00Z">
         <w:r>
           <w:rPr>
             <w:lang w:val="es-419"/>
@@ -1354,7 +1354,7 @@
           <w:delText>observaron</w:delText>
         </w:r>
       </w:del>
-      <w:ins w:id="19" w:author="Author" w:date="2021-09-07T15:09:00Z">
+      <w:ins w:id="19" w:author="Author" w:date="2021-09-09T17:29:00Z">
         <w:r>
           <w:rPr>
             <w:lang w:val="es-419"/>
@@ -1368,7 +1368,7 @@
         </w:rPr>
         <w:t xml:space="preserve"> coinfecciones del virus en cada condado, pero se </w:t>
       </w:r>
-      <w:del w:id="20" w:author="Author" w:date="2021-09-07T15:09:00Z">
+      <w:del w:id="20" w:author="Author" w:date="2021-09-09T17:29:00Z">
         <w:r>
           <w:rPr>
             <w:lang w:val="es-419"/>
@@ -1376,7 +1376,7 @@
           <w:delText>observaron</w:delText>
         </w:r>
       </w:del>
-      <w:ins w:id="21" w:author="Author" w:date="2021-09-07T15:09:00Z">
+      <w:ins w:id="21" w:author="Author" w:date="2021-09-09T17:29:00Z">
         <w:r>
           <w:rPr>
             <w:lang w:val="es-419"/>
@@ -1627,7 +1627,7 @@
       <w:pPr>
         <w:pStyle w:val="BodyText"/>
         <w:rPr>
-          <w:del w:id="23" w:author="Author" w:date="2021-09-07T15:09:00Z"/>
+          <w:del w:id="23" w:author="Author" w:date="2021-09-09T17:29:00Z"/>
         </w:rPr>
       </w:pPr>
       <w:r>
@@ -1653,12 +1653,12 @@
       <w:r>
         <w:t xml:space="preserve">. </w:t>
       </w:r>
-      <w:del w:id="24" w:author="Author" w:date="2021-09-07T15:09:00Z">
+      <w:del w:id="24" w:author="Author" w:date="2021-09-09T17:29:00Z">
         <w:r>
           <w:delText>OFV</w:delText>
         </w:r>
       </w:del>
-      <w:ins w:id="25" w:author="Author" w:date="2021-09-07T15:09:00Z">
+      <w:ins w:id="25" w:author="Author" w:date="2021-09-09T17:29:00Z">
         <w:r>
           <w:t>The virus</w:t>
         </w:r>
@@ -1669,7 +1669,7 @@
       <w:r>
         <w:t xml:space="preserve">et al. 2014, Walker et al. 2018, Amarasinghe et al. 2019). </w:t>
       </w:r>
-      <w:ins w:id="26" w:author="Author" w:date="2021-09-07T15:09:00Z">
+      <w:ins w:id="26" w:author="Author" w:date="2021-09-09T17:29:00Z">
         <w:r>
           <w:t xml:space="preserve">Only </w:t>
         </w:r>
@@ -1677,7 +1677,7 @@
       <w:r>
         <w:t xml:space="preserve">Flat mites </w:t>
       </w:r>
-      <w:del w:id="27" w:author="Author" w:date="2021-09-07T15:09:00Z">
+      <w:del w:id="27" w:author="Author" w:date="2021-09-09T17:29:00Z">
         <w:r>
           <w:delText xml:space="preserve">from the genus </w:delText>
         </w:r>
@@ -1711,7 +1711,7 @@
       <w:r>
         <w:t xml:space="preserve">) </w:t>
       </w:r>
-      <w:ins w:id="28" w:author="Author" w:date="2021-09-07T15:09:00Z">
+      <w:ins w:id="28" w:author="Author" w:date="2021-09-09T17:29:00Z">
         <w:r>
           <w:t xml:space="preserve">from the genus </w:t>
         </w:r>
@@ -1731,12 +1731,12 @@
       <w:r>
         <w:t xml:space="preserve">are </w:t>
       </w:r>
-      <w:del w:id="29" w:author="Author" w:date="2021-09-07T15:09:00Z">
+      <w:del w:id="29" w:author="Author" w:date="2021-09-09T17:29:00Z">
         <w:r>
           <w:delText>the only which have been experimentally shown</w:delText>
         </w:r>
       </w:del>
-      <w:ins w:id="30" w:author="Author" w:date="2021-09-07T15:09:00Z">
+      <w:ins w:id="30" w:author="Author" w:date="2021-09-09T17:29:00Z">
         <w:r>
           <w:t>known</w:t>
         </w:r>
@@ -1757,15 +1757,15 @@
       <w:pPr>
         <w:pStyle w:val="BodyText"/>
         <w:rPr>
-          <w:del w:id="31" w:author="Author" w:date="2021-09-07T15:09:00Z"/>
-        </w:rPr>
-      </w:pPr>
-      <w:del w:id="32" w:author="Author" w:date="2021-09-07T15:09:00Z">
+          <w:del w:id="31" w:author="Author" w:date="2021-09-09T17:29:00Z"/>
+        </w:rPr>
+      </w:pPr>
+      <w:del w:id="32" w:author="Author" w:date="2021-09-09T17:29:00Z">
         <w:r>
           <w:delText>OFV-</w:delText>
         </w:r>
       </w:del>
-      <w:ins w:id="33" w:author="Author" w:date="2021-09-07T15:09:00Z">
+      <w:ins w:id="33" w:author="Author" w:date="2021-09-09T17:29:00Z">
         <w:r>
           <w:t xml:space="preserve"> Plants </w:t>
         </w:r>
@@ -1773,12 +1773,12 @@
       <w:r>
         <w:t xml:space="preserve">infected </w:t>
       </w:r>
-      <w:del w:id="34" w:author="Author" w:date="2021-09-07T15:09:00Z">
+      <w:del w:id="34" w:author="Author" w:date="2021-09-09T17:29:00Z">
         <w:r>
           <w:delText>plants</w:delText>
         </w:r>
       </w:del>
-      <w:ins w:id="35" w:author="Author" w:date="2021-09-07T15:09:00Z">
+      <w:ins w:id="35" w:author="Author" w:date="2021-09-09T17:29:00Z">
         <w:r>
           <w:t>with OFV</w:t>
         </w:r>
@@ -1786,12 +1786,12 @@
       <w:r>
         <w:t xml:space="preserve"> exhibit </w:t>
       </w:r>
-      <w:del w:id="36" w:author="Author" w:date="2021-09-07T15:09:00Z">
+      <w:del w:id="36" w:author="Author" w:date="2021-09-09T17:29:00Z">
         <w:r>
           <w:delText>various symptoms depending</w:delText>
         </w:r>
       </w:del>
-      <w:ins w:id="37" w:author="Author" w:date="2021-09-07T15:09:00Z">
+      <w:ins w:id="37" w:author="Author" w:date="2021-09-09T17:29:00Z">
         <w:r>
           <w:t>chlorotic and necrotic flecks</w:t>
         </w:r>
@@ -1799,12 +1799,12 @@
       <w:r>
         <w:t xml:space="preserve"> on </w:t>
       </w:r>
-      <w:del w:id="38" w:author="Author" w:date="2021-09-07T15:09:00Z">
+      <w:del w:id="38" w:author="Author" w:date="2021-09-09T17:29:00Z">
         <w:r>
           <w:delText xml:space="preserve">the infected plant species as well as the strain of the OFV associated with the infection </w:delText>
         </w:r>
       </w:del>
-      <w:ins w:id="39" w:author="Author" w:date="2021-09-07T15:09:00Z">
+      <w:ins w:id="39" w:author="Author" w:date="2021-09-09T17:29:00Z">
         <w:r>
           <w:t>thei</w:t>
         </w:r>
@@ -1815,7 +1815,7 @@
       <w:r>
         <w:t>(Kubo et al. 2009b, Kubo et al. 2009a</w:t>
       </w:r>
-      <w:del w:id="40" w:author="Author" w:date="2021-09-07T15:09:00Z">
+      <w:del w:id="40" w:author="Author" w:date="2021-09-09T17:29:00Z">
         <w:r>
           <w:delText>), but symptoms typically appear as chlorotic flecks, which ultimately coale</w:delText>
         </w:r>
@@ -1828,15 +1828,15 @@
       <w:pPr>
         <w:pStyle w:val="BodyText"/>
         <w:rPr>
-          <w:del w:id="41" w:author="Author" w:date="2021-09-07T15:09:00Z"/>
-        </w:rPr>
-      </w:pPr>
-      <w:del w:id="42" w:author="Author" w:date="2021-09-07T15:09:00Z">
+          <w:del w:id="41" w:author="Author" w:date="2021-09-09T17:29:00Z"/>
+        </w:rPr>
+      </w:pPr>
+      <w:del w:id="42" w:author="Author" w:date="2021-09-09T17:29:00Z">
         <w:r>
           <w:delText>OFV</w:delText>
         </w:r>
       </w:del>
-      <w:ins w:id="43" w:author="Author" w:date="2021-09-07T15:09:00Z">
+      <w:ins w:id="43" w:author="Author" w:date="2021-09-09T17:29:00Z">
         <w:r>
           <w:t xml:space="preserve">, </w:t>
         </w:r>
@@ -1862,7 +1862,7 @@
       <w:r>
         <w:t xml:space="preserve"> orchids in Japan (Doi et al. 1977). </w:t>
       </w:r>
-      <w:ins w:id="44" w:author="Author" w:date="2021-09-07T15:09:00Z">
+      <w:ins w:id="44" w:author="Author" w:date="2021-09-09T17:29:00Z">
         <w:r>
           <w:t xml:space="preserve">There have been reports of </w:t>
         </w:r>
@@ -1870,7 +1870,7 @@
       <w:r>
         <w:t>OFV and OFV-like rhabdoviruses</w:t>
       </w:r>
-      <w:del w:id="45" w:author="Author" w:date="2021-09-07T15:09:00Z">
+      <w:del w:id="45" w:author="Author" w:date="2021-09-09T17:29:00Z">
         <w:r>
           <w:delText xml:space="preserve"> have been reported</w:delText>
         </w:r>
@@ -1886,12 +1886,12 @@
       <w:pPr>
         <w:pStyle w:val="BodyText"/>
       </w:pPr>
-      <w:del w:id="46" w:author="Author" w:date="2021-09-07T15:09:00Z">
+      <w:del w:id="46" w:author="Author" w:date="2021-09-09T17:29:00Z">
         <w:r>
           <w:delText>OFV naturally infects more</w:delText>
         </w:r>
       </w:del>
-      <w:ins w:id="47" w:author="Author" w:date="2021-09-07T15:09:00Z">
+      <w:ins w:id="47" w:author="Author" w:date="2021-09-09T17:29:00Z">
         <w:r>
           <w:t xml:space="preserve"> More</w:t>
         </w:r>
@@ -1899,12 +1899,12 @@
       <w:r>
         <w:t xml:space="preserve"> than fifty species of Orchidaceae (Kitajima et al. 2010, Peng et al. </w:t>
       </w:r>
-      <w:del w:id="48" w:author="Author" w:date="2021-09-07T15:09:00Z">
+      <w:del w:id="48" w:author="Author" w:date="2021-09-09T17:29:00Z">
         <w:r>
           <w:delText>2013),</w:delText>
         </w:r>
       </w:del>
-      <w:ins w:id="49" w:author="Author" w:date="2021-09-07T15:09:00Z">
+      <w:ins w:id="49" w:author="Author" w:date="2021-09-09T17:29:00Z">
         <w:r>
           <w:t>2</w:t>
         </w:r>
@@ -1939,12 +1939,12 @@
       <w:r>
         <w:t xml:space="preserve">, where </w:t>
       </w:r>
-      <w:del w:id="50" w:author="Author" w:date="2021-09-07T15:09:00Z">
+      <w:del w:id="50" w:author="Author" w:date="2021-09-09T17:29:00Z">
         <w:r>
           <w:delText>it</w:delText>
         </w:r>
       </w:del>
-      <w:ins w:id="51" w:author="Author" w:date="2021-09-07T15:09:00Z">
+      <w:ins w:id="51" w:author="Author" w:date="2021-09-09T17:29:00Z">
         <w:r>
           <w:t>infection</w:t>
         </w:r>
@@ -1955,7 +1955,7 @@
       <w:r>
         <w:t xml:space="preserve"> al. 2021). Mechanical transmission of OFV is possible under laboratory conditions to </w:t>
       </w:r>
-      <w:del w:id="52" w:author="Author" w:date="2021-09-07T15:09:00Z">
+      <w:del w:id="52" w:author="Author" w:date="2021-09-09T17:29:00Z">
         <w:r>
           <w:delText xml:space="preserve">some plants belonging to </w:delText>
         </w:r>
@@ -1977,7 +1977,7 @@
       <w:pPr>
         <w:pStyle w:val="FirstParagraph"/>
         <w:rPr>
-          <w:del w:id="54" w:author="Author" w:date="2021-09-07T15:09:00Z"/>
+          <w:del w:id="54" w:author="Author" w:date="2021-09-09T17:29:00Z"/>
         </w:rPr>
       </w:pPr>
       <w:r>
@@ -1987,7 +1987,7 @@
         <w:t xml:space="preserve">ic </w:t>
       </w:r>
       <w:proofErr w:type="gramStart"/>
-      <w:ins w:id="55" w:author="Author" w:date="2021-09-07T15:09:00Z">
+      <w:ins w:id="55" w:author="Author" w:date="2021-09-09T17:29:00Z">
         <w:r>
           <w:t>flecks</w:t>
         </w:r>
@@ -1999,12 +1999,12 @@
       <w:r>
         <w:t xml:space="preserve">ringspot </w:t>
       </w:r>
-      <w:del w:id="56" w:author="Author" w:date="2021-09-07T15:09:00Z">
+      <w:del w:id="56" w:author="Author" w:date="2021-09-09T17:29:00Z">
         <w:r>
           <w:delText>symptoms</w:delText>
         </w:r>
       </w:del>
-      <w:ins w:id="57" w:author="Author" w:date="2021-09-07T15:09:00Z">
+      <w:ins w:id="57" w:author="Author" w:date="2021-09-09T17:29:00Z">
         <w:r>
           <w:t>patterns of unknown etiology</w:t>
         </w:r>
@@ -2063,10 +2063,10 @@
       <w:pPr>
         <w:pStyle w:val="BodyText"/>
         <w:rPr>
-          <w:del w:id="58" w:author="Author" w:date="2021-09-07T15:09:00Z"/>
-        </w:rPr>
-      </w:pPr>
-      <w:ins w:id="59" w:author="Author" w:date="2021-09-07T15:09:00Z">
+          <w:del w:id="58" w:author="Author" w:date="2021-09-09T17:29:00Z"/>
+        </w:rPr>
+      </w:pPr>
+      <w:ins w:id="59" w:author="Author" w:date="2021-09-09T17:29:00Z">
         <w:r>
           <w:t xml:space="preserve"> </w:t>
         </w:r>
@@ -2082,10 +2082,10 @@
       <w:pPr>
         <w:pStyle w:val="BodyText"/>
         <w:rPr>
-          <w:del w:id="60" w:author="Author" w:date="2021-09-07T15:09:00Z"/>
-        </w:rPr>
-      </w:pPr>
-      <w:ins w:id="61" w:author="Author" w:date="2021-09-07T15:09:00Z">
+          <w:del w:id="60" w:author="Author" w:date="2021-09-09T17:29:00Z"/>
+        </w:rPr>
+      </w:pPr>
+      <w:ins w:id="61" w:author="Author" w:date="2021-09-09T17:29:00Z">
         <w:r>
           <w:t xml:space="preserve"> </w:t>
         </w:r>
@@ -2134,10 +2134,10 @@
       <w:pPr>
         <w:pStyle w:val="BodyText"/>
         <w:rPr>
-          <w:del w:id="62" w:author="Author" w:date="2021-09-07T15:09:00Z"/>
-        </w:rPr>
-      </w:pPr>
-      <w:ins w:id="63" w:author="Author" w:date="2021-09-07T15:09:00Z">
+          <w:del w:id="62" w:author="Author" w:date="2021-09-09T17:29:00Z"/>
+        </w:rPr>
+      </w:pPr>
+      <w:ins w:id="63" w:author="Author" w:date="2021-09-09T17:29:00Z">
         <w:r>
           <w:t xml:space="preserve"> </w:t>
         </w:r>
@@ -2148,7 +2148,7 @@
       <w:r>
         <w:t xml:space="preserve">s-González et al. 2015). </w:t>
       </w:r>
-      <w:ins w:id="64" w:author="Author" w:date="2021-09-07T15:09:00Z">
+      <w:ins w:id="64" w:author="Author" w:date="2021-09-09T17:29:00Z">
         <w:r>
           <w:t xml:space="preserve">The identity of the virus was verified as </w:t>
         </w:r>
@@ -2156,7 +2156,7 @@
       <w:r>
         <w:t>OFV Orchid strain 1, (OFV-Orc1),</w:t>
       </w:r>
-      <w:del w:id="65" w:author="Author" w:date="2021-09-07T15:09:00Z">
+      <w:del w:id="65" w:author="Author" w:date="2021-09-09T17:29:00Z">
         <w:r>
           <w:delText xml:space="preserve"> was identified</w:delText>
         </w:r>
@@ -2172,10 +2172,10 @@
       <w:pPr>
         <w:pStyle w:val="BodyText"/>
         <w:rPr>
-          <w:del w:id="66" w:author="Author" w:date="2021-09-07T15:09:00Z"/>
-        </w:rPr>
-      </w:pPr>
-      <w:ins w:id="67" w:author="Author" w:date="2021-09-07T15:09:00Z">
+          <w:del w:id="66" w:author="Author" w:date="2021-09-09T17:29:00Z"/>
+        </w:rPr>
+      </w:pPr>
+      <w:ins w:id="67" w:author="Author" w:date="2021-09-09T17:29:00Z">
         <w:r>
           <w:t xml:space="preserve"> </w:t>
         </w:r>
@@ -2186,12 +2186,12 @@
       <w:r>
         <w:t xml:space="preserve">ua and Leon counties. The USDA used RT-PCR, RT-qPCR, and </w:t>
       </w:r>
-      <w:del w:id="68" w:author="Author" w:date="2021-09-07T15:09:00Z">
+      <w:del w:id="68" w:author="Author" w:date="2021-09-09T17:29:00Z">
         <w:r>
           <w:delText>HTS</w:delText>
         </w:r>
       </w:del>
-      <w:ins w:id="69" w:author="Author" w:date="2021-09-07T15:09:00Z">
+      <w:ins w:id="69" w:author="Author" w:date="2021-09-09T17:29:00Z">
         <w:r>
           <w:t>High Throughput Sequencing (HTS)</w:t>
         </w:r>
@@ -2199,12 +2199,12 @@
       <w:r>
         <w:t xml:space="preserve"> to reconfirm the presence of OFV. Conventional RT-PCR with Generic R2-Dicho-GF and R2-Dicho-GR primers </w:t>
       </w:r>
-      <w:del w:id="70" w:author="Author" w:date="2021-09-07T15:09:00Z">
+      <w:del w:id="70" w:author="Author" w:date="2021-09-09T17:29:00Z">
         <w:r>
           <w:delText>amplifed</w:delText>
         </w:r>
       </w:del>
-      <w:ins w:id="71" w:author="Author" w:date="2021-09-07T15:09:00Z">
+      <w:ins w:id="71" w:author="Author" w:date="2021-09-09T17:29:00Z">
         <w:r>
           <w:t>amplified</w:t>
         </w:r>
@@ -2220,7 +2220,7 @@
       <w:r>
         <w:t xml:space="preserve"> </w:t>
       </w:r>
-      <w:ins w:id="72" w:author="Author" w:date="2021-09-07T15:09:00Z">
+      <w:ins w:id="72" w:author="Author" w:date="2021-09-09T17:29:00Z">
         <w:r>
           <w:t xml:space="preserve">amplicons </w:t>
         </w:r>
@@ -2228,7 +2228,7 @@
       <w:r>
         <w:t xml:space="preserve">of </w:t>
       </w:r>
-      <w:ins w:id="73" w:author="Author" w:date="2021-09-07T15:09:00Z">
+      <w:ins w:id="73" w:author="Author" w:date="2021-09-09T17:29:00Z">
         <w:r>
           <w:t xml:space="preserve">the </w:t>
         </w:r>
@@ -2236,7 +2236,7 @@
       <w:r>
         <w:t xml:space="preserve">L-gene (RNA2) </w:t>
       </w:r>
-      <w:del w:id="74" w:author="Author" w:date="2021-09-07T15:09:00Z">
+      <w:del w:id="74" w:author="Author" w:date="2021-09-09T17:29:00Z">
         <w:r>
           <w:delText xml:space="preserve">amplicon </w:delText>
         </w:r>
@@ -2247,12 +2247,12 @@
       <w:r>
         <w:t xml:space="preserve">20), </w:t>
       </w:r>
-      <w:del w:id="75" w:author="Author" w:date="2021-09-07T15:09:00Z">
+      <w:del w:id="75" w:author="Author" w:date="2021-09-09T17:29:00Z">
         <w:r>
           <w:delText xml:space="preserve">and </w:delText>
         </w:r>
       </w:del>
-      <w:ins w:id="76" w:author="Author" w:date="2021-09-07T15:09:00Z">
+      <w:ins w:id="76" w:author="Author" w:date="2021-09-09T17:29:00Z">
         <w:r>
           <w:t xml:space="preserve">to detect both </w:t>
         </w:r>
@@ -2260,7 +2260,7 @@
       <w:r>
         <w:t xml:space="preserve">OFV-Orc1 and OFV-Orc2 </w:t>
       </w:r>
-      <w:del w:id="77" w:author="Author" w:date="2021-09-07T15:09:00Z">
+      <w:del w:id="77" w:author="Author" w:date="2021-09-09T17:29:00Z">
         <w:r>
           <w:delText xml:space="preserve">were detected </w:delText>
         </w:r>
@@ -2268,7 +2268,7 @@
       <w:r>
         <w:t xml:space="preserve">in </w:t>
       </w:r>
-      <w:del w:id="78" w:author="Author" w:date="2021-09-07T15:09:00Z">
+      <w:del w:id="78" w:author="Author" w:date="2021-09-09T17:29:00Z">
         <w:r>
           <w:delText xml:space="preserve">both </w:delText>
         </w:r>
@@ -2293,7 +2293,7 @@
       <w:r>
         <w:t xml:space="preserve"> from Leon County (Kondo et al. 2017) (GenBank Accession Numbers: MZ852004, MZ852005 MZ852006, and MZ852007). </w:t>
       </w:r>
-      <w:del w:id="79" w:author="Author" w:date="2021-09-07T15:09:00Z">
+      <w:del w:id="79" w:author="Author" w:date="2021-09-09T17:29:00Z">
         <w:r>
           <w:delText xml:space="preserve">OFV-Orc1 and OFV-Orc2 share </w:delText>
         </w:r>
@@ -2301,12 +2301,12 @@
       <w:r>
         <w:t xml:space="preserve">99% nucleotide sequence identity </w:t>
       </w:r>
-      <w:del w:id="80" w:author="Author" w:date="2021-09-07T15:09:00Z">
+      <w:del w:id="80" w:author="Author" w:date="2021-09-09T17:29:00Z">
         <w:r>
           <w:delText xml:space="preserve">with their </w:delText>
         </w:r>
       </w:del>
-      <w:ins w:id="81" w:author="Author" w:date="2021-09-07T15:09:00Z">
+      <w:ins w:id="81" w:author="Author" w:date="2021-09-09T17:29:00Z">
         <w:r>
           <w:t>is shared between OFV-Orc1 and OFV-Orc2</w:t>
         </w:r>
@@ -2317,12 +2317,12 @@
       <w:r>
         <w:t>RNA2 genome</w:t>
       </w:r>
-      <w:del w:id="82" w:author="Author" w:date="2021-09-07T15:09:00Z">
+      <w:del w:id="82" w:author="Author" w:date="2021-09-09T17:29:00Z">
         <w:r>
           <w:delText xml:space="preserve"> wheras</w:delText>
         </w:r>
       </w:del>
-      <w:ins w:id="83" w:author="Author" w:date="2021-09-07T15:09:00Z">
+      <w:ins w:id="83" w:author="Author" w:date="2021-09-09T17:29:00Z">
         <w:r>
           <w:t>, whereas</w:t>
         </w:r>
@@ -2330,7 +2330,7 @@
       <w:r>
         <w:t xml:space="preserve"> 90%</w:t>
       </w:r>
-      <w:del w:id="84" w:author="Author" w:date="2021-09-07T15:09:00Z">
+      <w:del w:id="84" w:author="Author" w:date="2021-09-09T17:29:00Z">
         <w:r>
           <w:delText xml:space="preserve"> nt</w:delText>
         </w:r>
@@ -2343,15 +2343,15 @@
       <w:pPr>
         <w:pStyle w:val="BodyText"/>
         <w:rPr>
-          <w:del w:id="85" w:author="Author" w:date="2021-09-07T15:09:00Z"/>
-        </w:rPr>
-      </w:pPr>
-      <w:del w:id="86" w:author="Author" w:date="2021-09-07T15:09:00Z">
+          <w:del w:id="85" w:author="Author" w:date="2021-09-09T17:29:00Z"/>
+        </w:rPr>
+      </w:pPr>
+      <w:del w:id="86" w:author="Author" w:date="2021-09-09T17:29:00Z">
         <w:r>
           <w:delText>HTS reaffirmed the</w:delText>
         </w:r>
       </w:del>
-      <w:ins w:id="87" w:author="Author" w:date="2021-09-07T15:09:00Z">
+      <w:ins w:id="87" w:author="Author" w:date="2021-09-09T17:29:00Z">
         <w:r>
           <w:t xml:space="preserve"> The</w:t>
         </w:r>
@@ -2359,7 +2359,7 @@
       <w:r>
         <w:t xml:space="preserve"> presence of OFV-Orc1 and OFV-Orc2 in Leon and Alachua counties </w:t>
       </w:r>
-      <w:ins w:id="88" w:author="Author" w:date="2021-09-07T15:09:00Z">
+      <w:ins w:id="88" w:author="Author" w:date="2021-09-09T17:29:00Z">
         <w:r>
           <w:t xml:space="preserve">was reaffirmed with HTS data </w:t>
         </w:r>
@@ -2367,12 +2367,12 @@
       <w:r>
         <w:t>(Table 1</w:t>
       </w:r>
-      <w:del w:id="89" w:author="Author" w:date="2021-09-07T15:09:00Z">
+      <w:del w:id="89" w:author="Author" w:date="2021-09-09T17:29:00Z">
         <w:r>
           <w:delText xml:space="preserve">). </w:delText>
         </w:r>
       </w:del>
-      <w:ins w:id="90" w:author="Author" w:date="2021-09-07T15:09:00Z">
+      <w:ins w:id="90" w:author="Author" w:date="2021-09-09T17:29:00Z">
         <w:r>
           <w:t xml:space="preserve">): Analysis of </w:t>
         </w:r>
@@ -2380,12 +2380,12 @@
       <w:r>
         <w:t xml:space="preserve">HTS </w:t>
       </w:r>
-      <w:del w:id="91" w:author="Author" w:date="2021-09-07T15:09:00Z">
+      <w:del w:id="91" w:author="Author" w:date="2021-09-09T17:29:00Z">
         <w:r>
           <w:delText>results</w:delText>
         </w:r>
       </w:del>
-      <w:ins w:id="92" w:author="Author" w:date="2021-09-07T15:09:00Z">
+      <w:ins w:id="92" w:author="Author" w:date="2021-09-09T17:29:00Z">
         <w:r>
           <w:t>data</w:t>
         </w:r>
@@ -2393,12 +2393,12 @@
       <w:r>
         <w:t xml:space="preserve"> from Leon County </w:t>
       </w:r>
-      <w:del w:id="93" w:author="Author" w:date="2021-09-07T15:09:00Z">
+      <w:del w:id="93" w:author="Author" w:date="2021-09-09T17:29:00Z">
         <w:r>
           <w:delText>revealed</w:delText>
         </w:r>
       </w:del>
-      <w:ins w:id="94" w:author="Author" w:date="2021-09-07T15:09:00Z">
+      <w:ins w:id="94" w:author="Author" w:date="2021-09-09T17:29:00Z">
         <w:r>
           <w:t>found</w:t>
         </w:r>
@@ -2409,7 +2409,7 @@
       <w:r>
         <w:t xml:space="preserve">t </w:t>
       </w:r>
-      <w:ins w:id="95" w:author="Author" w:date="2021-09-07T15:09:00Z">
+      <w:ins w:id="95" w:author="Author" w:date="2021-09-09T17:29:00Z">
         <w:r>
           <w:t xml:space="preserve">the symptomatic </w:t>
         </w:r>
@@ -2433,7 +2433,7 @@
       <w:r>
         <w:t xml:space="preserve"> were coinfected with both OFV-Orc1 and OFV-Orc2, while </w:t>
       </w:r>
-      <w:ins w:id="96" w:author="Author" w:date="2021-09-07T15:09:00Z">
+      <w:ins w:id="96" w:author="Author" w:date="2021-09-09T17:29:00Z">
         <w:r>
           <w:t xml:space="preserve">the symptomatic </w:t>
         </w:r>
@@ -2448,12 +2448,12 @@
       <w:r>
         <w:t xml:space="preserve"> were solely infected with OFV-Orc1. </w:t>
       </w:r>
-      <w:del w:id="97" w:author="Author" w:date="2021-09-07T15:09:00Z">
+      <w:del w:id="97" w:author="Author" w:date="2021-09-09T17:29:00Z">
         <w:r>
           <w:delText>HTS</w:delText>
         </w:r>
       </w:del>
-      <w:ins w:id="98" w:author="Author" w:date="2021-09-07T15:09:00Z">
+      <w:ins w:id="98" w:author="Author" w:date="2021-09-09T17:29:00Z">
         <w:r>
           <w:t>Sequence data</w:t>
         </w:r>
@@ -2461,7 +2461,7 @@
       <w:r>
         <w:t xml:space="preserve"> of </w:t>
       </w:r>
-      <w:ins w:id="99" w:author="Author" w:date="2021-09-07T15:09:00Z">
+      <w:ins w:id="99" w:author="Author" w:date="2021-09-09T17:29:00Z">
         <w:r>
           <w:t xml:space="preserve">symptomatic </w:t>
         </w:r>
@@ -2483,13 +2483,13 @@
     <w:p>
       <w:pPr>
         <w:pStyle w:val="FirstParagraph"/>
-        <w:pPrChange w:id="100" w:author="Author" w:date="2021-09-07T15:09:00Z">
+        <w:pPrChange w:id="100" w:author="Author" w:date="2021-09-09T17:29:00Z">
           <w:pPr>
             <w:pStyle w:val="BodyText"/>
           </w:pPr>
         </w:pPrChange>
       </w:pPr>
-      <w:ins w:id="101" w:author="Author" w:date="2021-09-07T15:09:00Z">
+      <w:ins w:id="101" w:author="Author" w:date="2021-09-09T17:29:00Z">
         <w:r>
           <w:t xml:space="preserve"> </w:t>
         </w:r>
@@ -2515,7 +2515,7 @@
       <w:pPr>
         <w:pStyle w:val="FirstParagraph"/>
         <w:rPr>
-          <w:del w:id="103" w:author="Author" w:date="2021-09-07T15:09:00Z"/>
+          <w:del w:id="103" w:author="Author" w:date="2021-09-09T17:29:00Z"/>
         </w:rPr>
       </w:pPr>
       <w:r>
@@ -2545,10 +2545,10 @@
       <w:pPr>
         <w:pStyle w:val="BodyText"/>
         <w:rPr>
-          <w:del w:id="104" w:author="Author" w:date="2021-09-07T15:09:00Z"/>
-        </w:rPr>
-      </w:pPr>
-      <w:ins w:id="105" w:author="Author" w:date="2021-09-07T15:09:00Z">
+          <w:del w:id="104" w:author="Author" w:date="2021-09-09T17:29:00Z"/>
+        </w:rPr>
+      </w:pPr>
+      <w:ins w:id="105" w:author="Author" w:date="2021-09-09T17:29:00Z">
         <w:r>
           <w:t xml:space="preserve"> </w:t>
         </w:r>
@@ -2653,10 +2653,10 @@
       <w:pPr>
         <w:pStyle w:val="BodyText"/>
         <w:rPr>
-          <w:del w:id="106" w:author="Author" w:date="2021-09-07T15:09:00Z"/>
-        </w:rPr>
-      </w:pPr>
-      <w:ins w:id="107" w:author="Author" w:date="2021-09-07T15:09:00Z">
+          <w:del w:id="106" w:author="Author" w:date="2021-09-09T17:29:00Z"/>
+        </w:rPr>
+      </w:pPr>
+      <w:ins w:id="107" w:author="Author" w:date="2021-09-09T17:29:00Z">
         <w:r>
           <w:t xml:space="preserve"> </w:t>
         </w:r>
@@ -2718,10 +2718,10 @@
       <w:pPr>
         <w:pStyle w:val="BodyText"/>
         <w:rPr>
-          <w:del w:id="108" w:author="Author" w:date="2021-09-07T15:09:00Z"/>
-        </w:rPr>
-      </w:pPr>
-      <w:ins w:id="109" w:author="Author" w:date="2021-09-07T15:09:00Z">
+          <w:del w:id="108" w:author="Author" w:date="2021-09-09T17:29:00Z"/>
+        </w:rPr>
+      </w:pPr>
+      <w:ins w:id="109" w:author="Author" w:date="2021-09-09T17:29:00Z">
         <w:r>
           <w:t xml:space="preserve"> </w:t>
         </w:r>
@@ -2750,7 +2750,20 @@
         <w:t>A. elatior</w:t>
       </w:r>
       <w:r>
-        <w:t xml:space="preserve"> nor other Nolinoidaea in the US. Although Zheng et al. (2013) had mentioned an association between </w:t>
+        <w:t xml:space="preserve"> nor other Nolinoidaea in the US. Although </w:t>
+      </w:r>
+      <w:del w:id="110" w:author="Author" w:date="2021-09-09T17:29:00Z">
+        <w:r>
+          <w:delText>Zheng</w:delText>
+        </w:r>
+      </w:del>
+      <w:ins w:id="111" w:author="Author" w:date="2021-09-09T17:29:00Z">
+        <w:r>
+          <w:t>Peng</w:t>
+        </w:r>
+      </w:ins>
+      <w:r>
+        <w:t xml:space="preserve"> et al. (2013) had mentioned an association between </w:t>
       </w:r>
       <w:r>
         <w:rPr>
@@ -2770,10 +2783,10 @@
         <w:t>A. elatior</w:t>
       </w:r>
       <w:r>
-        <w:t xml:space="preserve">, they never reported symptoms of OFV-Orc in </w:t>
-      </w:r>
-      <w:r>
-        <w:t xml:space="preserve">this plant. We believe that our findings indicate the first report of OFV-Orc infecting ornamental Nolinoidaea in Florida, and possibly the US. This publication also marks the first reports of </w:t>
+        <w:t>, they never reported symptoms of OFV-Orc in t</w:t>
+      </w:r>
+      <w:r>
+        <w:t xml:space="preserve">his plant. We believe that our findings indicate the first report of OFV-Orc infecting ornamental Nolinoidaea in Florida, and possibly the US. This publication also marks the first reports of </w:t>
       </w:r>
       <w:r>
         <w:rPr>
@@ -2800,26 +2813,26 @@
       <w:pPr>
         <w:pStyle w:val="BodyText"/>
         <w:rPr>
-          <w:del w:id="110" w:author="Author" w:date="2021-09-07T15:09:00Z"/>
-        </w:rPr>
-      </w:pPr>
-      <w:del w:id="111" w:author="Author" w:date="2021-09-07T15:09:00Z">
+          <w:del w:id="112" w:author="Author" w:date="2021-09-09T17:29:00Z"/>
+        </w:rPr>
+      </w:pPr>
+      <w:del w:id="113" w:author="Author" w:date="2021-09-09T17:29:00Z">
         <w:r>
           <w:delText xml:space="preserve">OFV consists of </w:delText>
         </w:r>
       </w:del>
-      <w:ins w:id="112" w:author="Author" w:date="2021-09-07T15:09:00Z">
-        <w:r>
-          <w:t xml:space="preserve"> The</w:t>
-        </w:r>
-        <w:r>
-          <w:t xml:space="preserve">re are </w:t>
+      <w:ins w:id="114" w:author="Author" w:date="2021-09-09T17:29:00Z">
+        <w:r>
+          <w:t xml:space="preserve"> Ther</w:t>
+        </w:r>
+        <w:r>
+          <w:t xml:space="preserve">e are </w:t>
         </w:r>
       </w:ins>
       <w:r>
         <w:t xml:space="preserve">two orchid strains </w:t>
       </w:r>
-      <w:ins w:id="113" w:author="Author" w:date="2021-09-07T15:09:00Z">
+      <w:ins w:id="115" w:author="Author" w:date="2021-09-09T17:29:00Z">
         <w:r>
           <w:t xml:space="preserve">of OFV </w:t>
         </w:r>
@@ -2827,12 +2840,12 @@
       <w:r>
         <w:t>(OFV-Orc1 and OFV-Orc2</w:t>
       </w:r>
-      <w:del w:id="114" w:author="Author" w:date="2021-09-07T15:09:00Z">
+      <w:del w:id="116" w:author="Author" w:date="2021-09-09T17:29:00Z">
         <w:r>
           <w:delText>)</w:delText>
         </w:r>
       </w:del>
-      <w:ins w:id="115" w:author="Author" w:date="2021-09-07T15:09:00Z">
+      <w:ins w:id="117" w:author="Author" w:date="2021-09-09T17:29:00Z">
         <w:r>
           <w:t>),</w:t>
         </w:r>
@@ -2840,16 +2853,16 @@
       <w:r>
         <w:t xml:space="preserve"> and two citrus strains (OFV-Cit1 and OFV-Cit2) (Beltran-Beltran et al. 2020, Roy et al. 2020). The OFV strains detected in Florida are identical in</w:t>
       </w:r>
-      <w:del w:id="116" w:author="Author" w:date="2021-09-07T15:09:00Z">
+      <w:del w:id="118" w:author="Author" w:date="2021-09-09T17:29:00Z">
         <w:r>
           <w:delText xml:space="preserve"> gene order, content, and</w:delText>
         </w:r>
       </w:del>
       <w:r>
-        <w:t xml:space="preserve"> genome sequence to the orchid strains of OFV infec</w:t>
-      </w:r>
-      <w:r>
-        <w:t xml:space="preserve">ting citrus in Hawaii, Mexico, Colombia, and South Africa (Beltran-Beltran et al. 2020, Roy et al. 2020). Both OFV-Orc1 and OFV-Orc2 infect citrus (Roy et al. 2020), but none of the citrus strains have been reported from any orchid species. The </w:t>
+        <w:t xml:space="preserve"> genome sequence to the orchid strains of OFV infect</w:t>
+      </w:r>
+      <w:r>
+        <w:t xml:space="preserve">ing citrus in Hawaii, Mexico, Colombia, and South Africa (Beltran-Beltran et al. 2020, Roy et al. 2020). Both OFV-Orc1 and OFV-Orc2 infect citrus (Roy et al. 2020), but none of the citrus strains have been reported from any orchid species. The </w:t>
       </w:r>
       <w:r>
         <w:rPr>
@@ -2859,7 +2872,10 @@
         <w:t>Brevipalpus</w:t>
       </w:r>
       <w:r>
-        <w:t xml:space="preserve"> mites collected from liriopogons and </w:t>
+        <w:t xml:space="preserve"> </w:t>
+      </w:r>
+      <w:r>
+        <w:t xml:space="preserve">mites collected from liriopogons and </w:t>
       </w:r>
       <w:r>
         <w:rPr>
@@ -2879,13 +2895,13 @@
         <w:t>B. californicus</w:t>
       </w:r>
       <w:r>
-        <w:t xml:space="preserve"> s. l. has been reported as a pest of citrus (Childers et al. 2003) and a</w:t>
-      </w:r>
-      <w:r>
-        <w:t>re often collected from citrus fruits (Baker 1949, Baker and Tuttle 1987, Vacante 2010, 2016). The proximity of these mite vectors to citrus raises the question: why these trees are not currently infected with OFV-Orc? It is important to note the uncertain</w:t>
-      </w:r>
-      <w:r>
-        <w:t xml:space="preserve">ty surrounding the vector for OFV-Orc. There are three mite species which have been recovered from OFV-Orc infected plants: </w:t>
+        <w:t xml:space="preserve"> s. l. has been reported as a pest of citrus (Childers et al. 2003) and ar</w:t>
+      </w:r>
+      <w:r>
+        <w:t>e often collected from citrus fruits (Baker 1949, Baker and Tuttle 1987, Vacante 2010, 2016). The proximity of these mite vectors to citrus raises the question: why these trees are not currently infected with OFV-Orc? It is important to note the uncertaint</w:t>
+      </w:r>
+      <w:r>
+        <w:t xml:space="preserve">y surrounding the vector for OFV-Orc. There are three mite species which have been recovered from OFV-Orc infected plants: </w:t>
       </w:r>
       <w:r>
         <w:rPr>
@@ -2932,10 +2948,37 @@
           <w:i/>
           <w:iCs/>
         </w:rPr>
+        <w:t>B</w:t>
+      </w:r>
+      <w:r>
+        <w:rPr>
+          <w:i/>
+          <w:iCs/>
+        </w:rPr>
+        <w:t>. californicus</w:t>
+      </w:r>
+      <w:r>
+        <w:t xml:space="preserve"> which we find on liriopogons and </w:t>
+      </w:r>
+      <w:r>
+        <w:rPr>
+          <w:i/>
+          <w:iCs/>
+        </w:rPr>
+        <w:t>A. elatior</w:t>
+      </w:r>
+      <w:r>
+        <w:t xml:space="preserve"> may not be the same cryptic species as those found on citrus. Transmission of OFV from populations of </w:t>
+      </w:r>
+      <w:r>
+        <w:rPr>
+          <w:i/>
+          <w:iCs/>
+        </w:rPr>
         <w:t>B. californicus</w:t>
       </w:r>
       <w:r>
-        <w:t xml:space="preserve"> which we find on liriopogons and </w:t>
+        <w:t xml:space="preserve"> liriopogon/</w:t>
       </w:r>
       <w:r>
         <w:rPr>
@@ -2945,30 +2988,10 @@
         <w:t>A. elatior</w:t>
       </w:r>
       <w:r>
-        <w:t xml:space="preserve"> may not be the same cryptic species as those found on citrus. Transmission of OFV from populations of </w:t>
-      </w:r>
-      <w:r>
-        <w:rPr>
-          <w:i/>
-          <w:iCs/>
-        </w:rPr>
-        <w:t>B. californicus</w:t>
-      </w:r>
-      <w:r>
-        <w:t xml:space="preserve"> liriopogon/</w:t>
-      </w:r>
-      <w:r>
-        <w:rPr>
-          <w:i/>
-          <w:iCs/>
-        </w:rPr>
-        <w:t>A. elatior</w:t>
-      </w:r>
-      <w:r>
-        <w:t xml:space="preserve"> to citrus may be limited by host preferences, vectorial </w:t>
-      </w:r>
-      <w:r>
-        <w:t xml:space="preserve">capacity, viral propagation/circulation in the vector, viral acquisition times, or feeding times required for transmission to citrus. Even so, these types of questions require future study to determine the potential of </w:t>
+        <w:t xml:space="preserve"> to citrus may be limited by host preferences, vectorial c</w:t>
+      </w:r>
+      <w:r>
+        <w:t xml:space="preserve">apacity, viral propagation/circulation in the vector, viral acquisition times, or feeding times required for transmission to citrus. Even so, these types of questions require future study to determine the potential of </w:t>
       </w:r>
       <w:proofErr w:type="spellStart"/>
       <w:r>
@@ -2983,19 +3006,19 @@
       <w:pPr>
         <w:pStyle w:val="BodyText"/>
         <w:rPr>
-          <w:del w:id="117" w:author="Author" w:date="2021-09-07T15:09:00Z"/>
-        </w:rPr>
-      </w:pPr>
-      <w:ins w:id="118" w:author="Author" w:date="2021-09-07T15:09:00Z">
+          <w:del w:id="119" w:author="Author" w:date="2021-09-09T17:29:00Z"/>
+        </w:rPr>
+      </w:pPr>
+      <w:ins w:id="120" w:author="Author" w:date="2021-09-09T17:29:00Z">
         <w:r>
           <w:t xml:space="preserve"> </w:t>
         </w:r>
       </w:ins>
       <w:r>
-        <w:t>B</w:t>
-      </w:r>
-      <w:r>
-        <w:t xml:space="preserve">est practices for integrated pest management have not been created for controlling </w:t>
+        <w:t>Be</w:t>
+      </w:r>
+      <w:r>
+        <w:t xml:space="preserve">st practices for integrated pest management have not been created for controlling </w:t>
       </w:r>
       <w:r>
         <w:rPr>
@@ -3025,13 +3048,13 @@
         <w:t>Bervipalpus</w:t>
       </w:r>
       <w:r>
-        <w:t xml:space="preserve"> ar</w:t>
-      </w:r>
-      <w:r>
-        <w:t>e synthetic acaricides (Andrade et al. 2010, 2019). Unfortunately, some acaricides and their residues can harm beneficial predatory mites as well (Fernández et al. 2017), even at low doses (Havasi et al. 2021), and mixing different chemistries can be detri</w:t>
-      </w:r>
-      <w:r>
-        <w:t xml:space="preserve">mental for mite control (Vechia et al. 2018). In addition, pesticide resistance has been reported in various </w:t>
+        <w:t xml:space="preserve"> are</w:t>
+      </w:r>
+      <w:r>
+        <w:t xml:space="preserve"> synthetic acaricides (Andrade et al. 2010, 2019). Unfortunately, some acaricides and their residues can harm beneficial predatory mites as well (Fernández et al. 2017), even at low doses (Havasi et al. 2021), and mixing different chemistries can be detrim</w:t>
+      </w:r>
+      <w:r>
+        <w:t xml:space="preserve">ental for mite control (Vechia et al. 2018). In addition, pesticide resistance has been reported in various </w:t>
       </w:r>
       <w:r>
         <w:rPr>
@@ -3041,13 +3064,13 @@
         <w:t>Brevipalpus</w:t>
       </w:r>
       <w:r>
-        <w:t xml:space="preserve"> populations (Alves et al. 2000, Omoto et al. 2000, Campos and Omoto 2002, Rocha et al. 2021), due to exposure to pesticides used to con</w:t>
-      </w:r>
-      <w:r>
-        <w:t>trol other arthropod pests (Vechia et al. 2021). In addition, predatory mites (Chen et al. 2006, Argolo et al. 2020), entomopathogenic fungi (Magalhães et al. 2005, Rossi-Zalaf et al. 2008, Peña et al. 2015, Revynthi et al. 2019) have shown promise for con</w:t>
-      </w:r>
-      <w:r>
-        <w:t xml:space="preserve">trolling other </w:t>
+        <w:t xml:space="preserve"> populations (Alves et al. 2000, Omoto et al. 2000, Campos and Omoto 2002, Rocha et al. 2021), due to exposure to pesticides used to cont</w:t>
+      </w:r>
+      <w:r>
+        <w:t>rol other arthropod pests (Vechia et al. 2021). In addition, predatory mites (Chen et al. 2006, Argolo et al. 2020), entomopathogenic fungi (Magalhães et al. 2005, Rossi-Zalaf et al. 2008, Peña et al. 2015, Revynthi et al. 2019) have shown promise for cont</w:t>
+      </w:r>
+      <w:r>
+        <w:t xml:space="preserve">rolling other </w:t>
       </w:r>
       <w:r>
         <w:rPr>
@@ -3057,22 +3080,22 @@
         <w:t>Brevipalpus</w:t>
       </w:r>
       <w:r>
-        <w:t xml:space="preserve"> mites. Moreover, it is often possible to integrate different control techniques for improved management, such as combining predatory mites with compatible acaricides and entomopathogenic fungi (Reddy 2001, Midthassel et al. 2016,</w:t>
-      </w:r>
-      <w:r>
-        <w:t xml:space="preserve"> Andrade et al. 2019).</w:t>
+        <w:t xml:space="preserve"> mites. Moreover, it is often possible to integrate different control techniques for improved management, such as combining predatory mites with compatible acaricides and entomopathogenic fungi (Reddy 2001, Midthassel et al. 2016, </w:t>
+      </w:r>
+      <w:r>
+        <w:t>Andrade et al. 2019).</w:t>
       </w:r>
     </w:p>
     <w:p>
       <w:pPr>
         <w:pStyle w:val="FirstParagraph"/>
-        <w:pPrChange w:id="119" w:author="Author" w:date="2021-09-07T15:09:00Z">
+        <w:pPrChange w:id="121" w:author="Author" w:date="2021-09-09T17:29:00Z">
           <w:pPr>
             <w:pStyle w:val="BodyText"/>
           </w:pPr>
         </w:pPrChange>
       </w:pPr>
-      <w:ins w:id="120" w:author="Author" w:date="2021-09-07T15:09:00Z">
+      <w:ins w:id="122" w:author="Author" w:date="2021-09-09T17:29:00Z">
         <w:r>
           <w:t xml:space="preserve"> </w:t>
         </w:r>
@@ -3098,10 +3121,10 @@
         <w:t>Ophiopogon</w:t>
       </w:r>
       <w:r>
-        <w:t>, or other susceptible Asparagaceae species which are commonly used in landscaping. Florida is also home to a pleth</w:t>
-      </w:r>
-      <w:r>
-        <w:t xml:space="preserve">ora of native and naturalized orchid species, many of which are threatened, including cultivated </w:t>
+        <w:t>, or other susceptible Asparagaceae species which are commonly used in landscaping. Florida is also home to a pletho</w:t>
+      </w:r>
+      <w:r>
+        <w:t xml:space="preserve">ra of native and naturalized orchid species, many of which are threatened, including cultivated </w:t>
       </w:r>
       <w:r>
         <w:rPr>
@@ -3121,13 +3144,13 @@
         <w:t>Dendrophylax lindenii</w:t>
       </w:r>
       <w:r>
-        <w:t xml:space="preserve"> (Lindl.) Benth. ex Rolfe]. Citrus leprosis was present i</w:t>
-      </w:r>
-      <w:r>
-        <w:t>n Florida during the 1860’s and almost eradicated by the mid-1960s (Knorr 1968, Knorr et al. 1968, Childers et al. 2003). An examination of herbarium specimens of Florida citrus found that this historical virus, Citrus leprosis dichorhavirus-N0, is distant</w:t>
-      </w:r>
-      <w:r>
-        <w:t xml:space="preserve">ly related to the modern isolates of OFV (Kitajima et al. 2011, Hartung et al. 2015, Roy et al. 2020). The recent detection of OFV-Orc1 in South Africa (Cook et al. 2019) in </w:t>
+        <w:t xml:space="preserve"> (Lindl.) Benth. ex Rolfe]. Citrus leprosis was present in</w:t>
+      </w:r>
+      <w:r>
+        <w:t xml:space="preserve"> Florida during the 1860’s and almost eradicated by the mid-1960s (Knorr 1968, Knorr et al. 1968, Childers et al. 2003). An examination of herbarium specimens of Florida citrus found that this historical virus, Citrus leprosis dichorhavirus-N0, is distantl</w:t>
+      </w:r>
+      <w:r>
+        <w:t xml:space="preserve">y related to the modern isolates of OFV (Kitajima et al. 2011, Hartung et al. 2015, Roy et al. 2020). The recent detection of OFV-Orc1 in South Africa (Cook et al. 2019) in </w:t>
       </w:r>
       <w:r>
         <w:rPr>
@@ -3137,10 +3160,10 @@
         <w:t>C. sinensis</w:t>
       </w:r>
       <w:r>
-        <w:t xml:space="preserve"> (Navel and Valencia orange) and OFV-Orc2 in Hawaii (Olmedo-Velarde et </w:t>
-      </w:r>
-      <w:r>
-        <w:t xml:space="preserve">al. 2021) in </w:t>
+        <w:t xml:space="preserve"> (Navel and Valencia orange) and OFV-Orc2 in Hawaii (Olmedo-Velarde et a</w:t>
+      </w:r>
+      <w:r>
+        <w:t xml:space="preserve">l. 2021) in </w:t>
       </w:r>
       <w:r>
         <w:rPr>
@@ -3160,10 +3183,10 @@
         <w:t>C. jambhiri</w:t>
       </w:r>
       <w:r>
-        <w:t xml:space="preserve"> (rough lemon) associated with leprosis-like symptoms highlights the potential threat of different isolates of OFV on citrus, which will be a definite concern to the US multi-billion-dollar citrus indust</w:t>
-      </w:r>
-      <w:r>
-        <w:t xml:space="preserve">ry already impacted by the Huanglongbing disease. </w:t>
+        <w:t xml:space="preserve"> (rough lemon) associated with leprosis-like symptoms highlights the potential threat of different isolates of OFV on citrus, which will be a definite concern to the US multi-billion-dollar citrus industr</w:t>
+      </w:r>
+      <w:r>
+        <w:t xml:space="preserve">y already impacted by the Huanglongbing disease. </w:t>
       </w:r>
       <w:r>
         <w:rPr>
@@ -3193,20 +3216,20 @@
         <w:t>B. obovatus</w:t>
       </w:r>
       <w:r>
-        <w:t xml:space="preserve"> are all present in Florida (Childers et al. 2003, Akyazi et al. 2017), and are difficult to identify by non-experts, or without advanced methodologies. DNA barc</w:t>
-      </w:r>
-      <w:r>
-        <w:t>oding (Armstrong and Ball 2005) or a similarly simple and accurate method for identification of these mite complexes is vital to identify mite populations which need to be monitored or controlled. By doing so, we can determine the risk OFV-Orc represents f</w:t>
-      </w:r>
-      <w:r>
-        <w:t>or the native plants, agriculture and the ornamental/landscaping industries of Florida and the surrounding regions.</w:t>
+        <w:t xml:space="preserve"> are all present in Florida (Childers et al. 2003, Akyazi et al. 2017), and are difficult to identify by non-experts, or without advanced methodologies. DNA barco</w:t>
+      </w:r>
+      <w:r>
+        <w:t>ding (Armstrong and Ball 2005) or a similarly simple and accurate method for identification of these mite complexes is vital to identify mite populations which need to be monitored or controlled. By doing so, we can determine the risk OFV-Orc represents fo</w:t>
+      </w:r>
+      <w:r>
+        <w:t>r the native plants, agriculture and the ornamental/landscaping industries of Florida and the surrounding regions.</w:t>
       </w:r>
     </w:p>
     <w:p>
       <w:pPr>
         <w:pStyle w:val="Heading3"/>
       </w:pPr>
-      <w:bookmarkStart w:id="121" w:name="acknowledgements"/>
+      <w:bookmarkStart w:id="123" w:name="acknowledgements"/>
       <w:bookmarkEnd w:id="22"/>
       <w:bookmarkEnd w:id="102"/>
       <w:r>
@@ -3250,8 +3273,8 @@
       <w:pPr>
         <w:pStyle w:val="Heading3"/>
       </w:pPr>
-      <w:bookmarkStart w:id="122" w:name="references"/>
-      <w:bookmarkEnd w:id="121"/>
+      <w:bookmarkStart w:id="124" w:name="references"/>
+      <w:bookmarkEnd w:id="123"/>
       <w:r>
         <w:t>References</w:t>
       </w:r>
@@ -3263,8 +3286,8 @@
           <w:lang w:val="es-419"/>
         </w:rPr>
       </w:pPr>
-      <w:bookmarkStart w:id="123" w:name="ref-Akyazi2017"/>
-      <w:bookmarkStart w:id="124" w:name="refs"/>
+      <w:bookmarkStart w:id="125" w:name="ref-Akyazi2017"/>
+      <w:bookmarkStart w:id="126" w:name="refs"/>
       <w:r>
         <w:rPr>
           <w:b/>
@@ -3346,8 +3369,8 @@
           <w:lang w:val="es-419"/>
         </w:rPr>
       </w:pPr>
-      <w:bookmarkStart w:id="125" w:name="ref-Alves2000"/>
-      <w:bookmarkEnd w:id="123"/>
+      <w:bookmarkStart w:id="127" w:name="ref-Alves2000"/>
+      <w:bookmarkEnd w:id="125"/>
       <w:r>
         <w:rPr>
           <w:b/>
@@ -3432,8 +3455,8 @@
       <w:pPr>
         <w:pStyle w:val="Bibliography"/>
       </w:pPr>
-      <w:bookmarkStart w:id="126" w:name="ref-Amarasinghe2019"/>
-      <w:bookmarkEnd w:id="125"/>
+      <w:bookmarkStart w:id="128" w:name="ref-Amarasinghe2019"/>
+      <w:bookmarkEnd w:id="127"/>
       <w:r>
         <w:rPr>
           <w:b/>
@@ -3519,8 +3542,8 @@
           <w:lang w:val="es-419"/>
         </w:rPr>
       </w:pPr>
-      <w:bookmarkStart w:id="127" w:name="ref-Andrade2010"/>
-      <w:bookmarkEnd w:id="126"/>
+      <w:bookmarkStart w:id="129" w:name="ref-Andrade2010"/>
+      <w:bookmarkEnd w:id="128"/>
       <w:r>
         <w:rPr>
           <w:b/>
@@ -3591,8 +3614,8 @@
       <w:pPr>
         <w:pStyle w:val="Bibliography"/>
       </w:pPr>
-      <w:bookmarkStart w:id="128" w:name="ref-Andrade2019"/>
-      <w:bookmarkEnd w:id="127"/>
+      <w:bookmarkStart w:id="130" w:name="ref-Andrade2019"/>
+      <w:bookmarkEnd w:id="129"/>
       <w:r>
         <w:rPr>
           <w:b/>
@@ -3654,8 +3677,8 @@
       <w:pPr>
         <w:pStyle w:val="Bibliography"/>
       </w:pPr>
-      <w:bookmarkStart w:id="129" w:name="ref-Argolo2020"/>
-      <w:bookmarkEnd w:id="128"/>
+      <w:bookmarkStart w:id="131" w:name="ref-Argolo2020"/>
+      <w:bookmarkEnd w:id="130"/>
       <w:r>
         <w:rPr>
           <w:b/>
@@ -3705,8 +3728,8 @@
       <w:pPr>
         <w:pStyle w:val="Bibliography"/>
       </w:pPr>
-      <w:bookmarkStart w:id="130" w:name="ref-Armstrong2005"/>
-      <w:bookmarkEnd w:id="129"/>
+      <w:bookmarkStart w:id="132" w:name="ref-Armstrong2005"/>
+      <w:bookmarkEnd w:id="131"/>
       <w:r>
         <w:rPr>
           <w:b/>
@@ -3746,8 +3769,8 @@
       <w:pPr>
         <w:pStyle w:val="Bibliography"/>
       </w:pPr>
-      <w:bookmarkStart w:id="131" w:name="ref-Arthur2011"/>
-      <w:bookmarkEnd w:id="130"/>
+      <w:bookmarkStart w:id="133" w:name="ref-Arthur2011"/>
+      <w:bookmarkEnd w:id="132"/>
       <w:r>
         <w:rPr>
           <w:b/>
@@ -3791,8 +3814,8 @@
       <w:pPr>
         <w:pStyle w:val="Bibliography"/>
       </w:pPr>
-      <w:bookmarkStart w:id="132" w:name="ref-Baker1949"/>
-      <w:bookmarkEnd w:id="131"/>
+      <w:bookmarkStart w:id="134" w:name="ref-Baker1949"/>
+      <w:bookmarkEnd w:id="133"/>
       <w:r>
         <w:rPr>
           <w:b/>
@@ -3839,8 +3862,8 @@
       <w:pPr>
         <w:pStyle w:val="Bibliography"/>
       </w:pPr>
-      <w:bookmarkStart w:id="133" w:name="ref-Baker1987"/>
-      <w:bookmarkEnd w:id="132"/>
+      <w:bookmarkStart w:id="135" w:name="ref-Baker1987"/>
+      <w:bookmarkEnd w:id="134"/>
       <w:r>
         <w:rPr>
           <w:b/>
@@ -3872,8 +3895,8 @@
           <w:lang w:val="es-419"/>
         </w:rPr>
       </w:pPr>
-      <w:bookmarkStart w:id="134" w:name="ref-Beard2015"/>
-      <w:bookmarkEnd w:id="133"/>
+      <w:bookmarkStart w:id="136" w:name="ref-Beard2015"/>
+      <w:bookmarkEnd w:id="135"/>
       <w:r>
         <w:rPr>
           <w:b/>
@@ -3949,8 +3972,8 @@
       <w:pPr>
         <w:pStyle w:val="Bibliography"/>
       </w:pPr>
-      <w:bookmarkStart w:id="135" w:name="ref-Beltran-Beltran2020"/>
-      <w:bookmarkEnd w:id="134"/>
+      <w:bookmarkStart w:id="137" w:name="ref-Beltran-Beltran2020"/>
+      <w:bookmarkEnd w:id="136"/>
       <w:r>
         <w:rPr>
           <w:b/>
@@ -4026,8 +4049,8 @@
       <w:pPr>
         <w:pStyle w:val="Bibliography"/>
       </w:pPr>
-      <w:bookmarkStart w:id="136" w:name="ref-Bratsch2015"/>
-      <w:bookmarkEnd w:id="135"/>
+      <w:bookmarkStart w:id="138" w:name="ref-Bratsch2015"/>
+      <w:bookmarkEnd w:id="137"/>
       <w:r>
         <w:rPr>
           <w:b/>
@@ -4074,8 +4097,8 @@
       <w:pPr>
         <w:pStyle w:val="Bibliography"/>
       </w:pPr>
-      <w:bookmarkStart w:id="137" w:name="ref-Broussard2007"/>
-      <w:bookmarkEnd w:id="136"/>
+      <w:bookmarkStart w:id="139" w:name="ref-Broussard2007"/>
+      <w:bookmarkEnd w:id="138"/>
       <w:r>
         <w:rPr>
           <w:b/>
@@ -4121,8 +4144,8 @@
       <w:pPr>
         <w:pStyle w:val="Bibliography"/>
       </w:pPr>
-      <w:bookmarkStart w:id="138" w:name="ref-Campos2002"/>
-      <w:bookmarkEnd w:id="137"/>
+      <w:bookmarkStart w:id="140" w:name="ref-Campos2002"/>
+      <w:bookmarkEnd w:id="139"/>
       <w:r>
         <w:rPr>
           <w:b/>
@@ -4172,8 +4195,8 @@
       <w:pPr>
         <w:pStyle w:val="Bibliography"/>
       </w:pPr>
-      <w:bookmarkStart w:id="139" w:name="ref-Chambers2019"/>
-      <w:bookmarkEnd w:id="138"/>
+      <w:bookmarkStart w:id="141" w:name="ref-Chambers2019"/>
+      <w:bookmarkEnd w:id="140"/>
       <w:r>
         <w:rPr>
           <w:b/>
@@ -4217,8 +4240,8 @@
       <w:pPr>
         <w:pStyle w:val="Bibliography"/>
       </w:pPr>
-      <w:bookmarkStart w:id="140" w:name="ref-Chang1976"/>
-      <w:bookmarkEnd w:id="139"/>
+      <w:bookmarkStart w:id="142" w:name="ref-Chang1976"/>
+      <w:bookmarkEnd w:id="141"/>
       <w:r>
         <w:rPr>
           <w:b/>
@@ -4258,8 +4281,8 @@
       <w:pPr>
         <w:pStyle w:val="Bibliography"/>
       </w:pPr>
-      <w:bookmarkStart w:id="141" w:name="ref-Chase2009"/>
-      <w:bookmarkEnd w:id="140"/>
+      <w:bookmarkStart w:id="143" w:name="ref-Chase2009"/>
+      <w:bookmarkEnd w:id="142"/>
       <w:r>
         <w:rPr>
           <w:b/>
@@ -4296,8 +4319,8 @@
       <w:pPr>
         <w:pStyle w:val="Bibliography"/>
       </w:pPr>
-      <w:bookmarkStart w:id="142" w:name="ref-Chen2006"/>
-      <w:bookmarkEnd w:id="141"/>
+      <w:bookmarkStart w:id="144" w:name="ref-Chen2006"/>
+      <w:bookmarkEnd w:id="143"/>
       <w:r>
         <w:rPr>
           <w:b/>
@@ -4357,8 +4380,8 @@
       <w:pPr>
         <w:pStyle w:val="Bibliography"/>
       </w:pPr>
-      <w:bookmarkStart w:id="143" w:name="ref-Childers2011"/>
-      <w:bookmarkEnd w:id="142"/>
+      <w:bookmarkStart w:id="145" w:name="ref-Childers2011"/>
+      <w:bookmarkEnd w:id="144"/>
       <w:r>
         <w:rPr>
           <w:b/>
@@ -4408,8 +4431,8 @@
       <w:pPr>
         <w:pStyle w:val="Bibliography"/>
       </w:pPr>
-      <w:bookmarkStart w:id="144" w:name="ref-Childers2003"/>
-      <w:bookmarkEnd w:id="143"/>
+      <w:bookmarkStart w:id="146" w:name="ref-Childers2003"/>
+      <w:bookmarkEnd w:id="145"/>
       <w:r>
         <w:rPr>
           <w:b/>
@@ -4453,8 +4476,8 @@
       <w:pPr>
         <w:pStyle w:val="Bibliography"/>
       </w:pPr>
-      <w:bookmarkStart w:id="145" w:name="ref-Cook2019"/>
-      <w:bookmarkEnd w:id="144"/>
+      <w:bookmarkStart w:id="147" w:name="ref-Cook2019"/>
+      <w:bookmarkEnd w:id="146"/>
       <w:r>
         <w:rPr>
           <w:b/>
@@ -4501,8 +4524,8 @@
       <w:pPr>
         <w:pStyle w:val="Bibliography"/>
       </w:pPr>
-      <w:bookmarkStart w:id="146" w:name="ref-Dietzgen2018a"/>
-      <w:bookmarkEnd w:id="145"/>
+      <w:bookmarkStart w:id="148" w:name="ref-Dietzgen2018a"/>
+      <w:bookmarkEnd w:id="147"/>
       <w:r>
         <w:rPr>
           <w:b/>
@@ -4531,8 +4554,8 @@
       <w:pPr>
         <w:pStyle w:val="Bibliography"/>
       </w:pPr>
-      <w:bookmarkStart w:id="147" w:name="ref-Dietzgen2014"/>
-      <w:bookmarkEnd w:id="146"/>
+      <w:bookmarkStart w:id="149" w:name="ref-Dietzgen2014"/>
+      <w:bookmarkEnd w:id="148"/>
       <w:r>
         <w:rPr>
           <w:b/>
@@ -4592,8 +4615,8 @@
       <w:pPr>
         <w:pStyle w:val="Bibliography"/>
       </w:pPr>
-      <w:bookmarkStart w:id="148" w:name="ref-Dietzgen2018b"/>
-      <w:bookmarkEnd w:id="147"/>
+      <w:bookmarkStart w:id="150" w:name="ref-Dietzgen2018b"/>
+      <w:bookmarkEnd w:id="149"/>
       <w:r>
         <w:rPr>
           <w:b/>
@@ -4630,8 +4653,8 @@
       <w:pPr>
         <w:pStyle w:val="Bibliography"/>
       </w:pPr>
-      <w:bookmarkStart w:id="149" w:name="ref-Doi1977"/>
-      <w:bookmarkEnd w:id="148"/>
+      <w:bookmarkStart w:id="151" w:name="ref-Doi1977"/>
+      <w:bookmarkEnd w:id="150"/>
       <w:r>
         <w:rPr>
           <w:b/>
@@ -4660,8 +4683,8 @@
       <w:pPr>
         <w:pStyle w:val="Bibliography"/>
       </w:pPr>
-      <w:bookmarkStart w:id="150" w:name="ref-Fantz2008b"/>
-      <w:bookmarkEnd w:id="149"/>
+      <w:bookmarkStart w:id="152" w:name="ref-Fantz2008b"/>
+      <w:bookmarkEnd w:id="151"/>
       <w:r>
         <w:rPr>
           <w:b/>
@@ -4708,8 +4731,8 @@
       <w:pPr>
         <w:pStyle w:val="Bibliography"/>
       </w:pPr>
-      <w:bookmarkStart w:id="151" w:name="ref-Fantz2009"/>
-      <w:bookmarkEnd w:id="150"/>
+      <w:bookmarkStart w:id="153" w:name="ref-Fantz2009"/>
+      <w:bookmarkEnd w:id="152"/>
       <w:r>
         <w:rPr>
           <w:b/>
@@ -4756,8 +4779,8 @@
       <w:pPr>
         <w:pStyle w:val="Bibliography"/>
       </w:pPr>
-      <w:bookmarkStart w:id="152" w:name="ref-Fantz2015"/>
-      <w:bookmarkEnd w:id="151"/>
+      <w:bookmarkStart w:id="154" w:name="ref-Fantz2015"/>
+      <w:bookmarkEnd w:id="153"/>
       <w:r>
         <w:rPr>
           <w:b/>
@@ -4797,8 +4820,8 @@
       <w:pPr>
         <w:pStyle w:val="Bibliography"/>
       </w:pPr>
-      <w:bookmarkStart w:id="153" w:name="ref-Fernandez2017"/>
-      <w:bookmarkEnd w:id="152"/>
+      <w:bookmarkStart w:id="155" w:name="ref-Fernandez2017"/>
+      <w:bookmarkEnd w:id="154"/>
       <w:r>
         <w:rPr>
           <w:b/>
@@ -4848,8 +4871,8 @@
       <w:pPr>
         <w:pStyle w:val="Bibliography"/>
       </w:pPr>
-      <w:bookmarkStart w:id="154" w:name="ref-Hartung2015"/>
-      <w:bookmarkEnd w:id="153"/>
+      <w:bookmarkStart w:id="156" w:name="ref-Hartung2015"/>
+      <w:bookmarkEnd w:id="155"/>
       <w:r>
         <w:rPr>
           <w:b/>
@@ -4899,8 +4922,8 @@
       <w:pPr>
         <w:pStyle w:val="Bibliography"/>
       </w:pPr>
-      <w:bookmarkStart w:id="155" w:name="ref-Havasi2021"/>
-      <w:bookmarkEnd w:id="154"/>
+      <w:bookmarkStart w:id="157" w:name="ref-Havasi2021"/>
+      <w:bookmarkEnd w:id="156"/>
       <w:r>
         <w:rPr>
           <w:b/>
@@ -4950,8 +4973,8 @@
       <w:pPr>
         <w:pStyle w:val="Bibliography"/>
       </w:pPr>
-      <w:bookmarkStart w:id="156" w:name="ref-Kitajima2011a"/>
-      <w:bookmarkEnd w:id="155"/>
+      <w:bookmarkStart w:id="158" w:name="ref-Kitajima2011a"/>
+      <w:bookmarkEnd w:id="157"/>
       <w:r>
         <w:rPr>
           <w:b/>
@@ -4991,8 +5014,8 @@
       <w:pPr>
         <w:pStyle w:val="Bibliography"/>
       </w:pPr>
-      <w:bookmarkStart w:id="157" w:name="ref-Kitajima2010"/>
-      <w:bookmarkEnd w:id="156"/>
+      <w:bookmarkStart w:id="159" w:name="ref-Kitajima2010"/>
+      <w:bookmarkEnd w:id="158"/>
       <w:r>
         <w:rPr>
           <w:b/>
@@ -5046,8 +5069,8 @@
       <w:pPr>
         <w:pStyle w:val="Bibliography"/>
       </w:pPr>
-      <w:bookmarkStart w:id="158" w:name="ref-Knorr1968a"/>
-      <w:bookmarkEnd w:id="157"/>
+      <w:bookmarkStart w:id="160" w:name="ref-Knorr1968a"/>
+      <w:bookmarkEnd w:id="159"/>
       <w:r>
         <w:rPr>
           <w:b/>
@@ -5090,8 +5113,8 @@
       <w:pPr>
         <w:pStyle w:val="Bibliography"/>
       </w:pPr>
-      <w:bookmarkStart w:id="159" w:name="ref-Knorr1968b"/>
-      <w:bookmarkEnd w:id="158"/>
+      <w:bookmarkStart w:id="161" w:name="ref-Knorr1968b"/>
+      <w:bookmarkEnd w:id="160"/>
       <w:r>
         <w:rPr>
           <w:b/>
@@ -5141,8 +5164,8 @@
       <w:pPr>
         <w:pStyle w:val="Bibliography"/>
       </w:pPr>
-      <w:bookmarkStart w:id="160" w:name="ref-Ko1985"/>
-      <w:bookmarkEnd w:id="159"/>
+      <w:bookmarkStart w:id="162" w:name="ref-Ko1985"/>
+      <w:bookmarkEnd w:id="161"/>
       <w:r>
         <w:rPr>
           <w:b/>
@@ -5182,8 +5205,8 @@
       <w:pPr>
         <w:pStyle w:val="Bibliography"/>
       </w:pPr>
-      <w:bookmarkStart w:id="161" w:name="ref-Kondo2017"/>
-      <w:bookmarkEnd w:id="160"/>
+      <w:bookmarkStart w:id="163" w:name="ref-Kondo2017"/>
+      <w:bookmarkEnd w:id="162"/>
       <w:r>
         <w:rPr>
           <w:b/>
@@ -5223,8 +5246,8 @@
       <w:pPr>
         <w:pStyle w:val="Bibliography"/>
       </w:pPr>
-      <w:bookmarkStart w:id="162" w:name="ref-Kondo2006"/>
-      <w:bookmarkEnd w:id="161"/>
+      <w:bookmarkStart w:id="164" w:name="ref-Kondo2006"/>
+      <w:bookmarkEnd w:id="163"/>
       <w:r>
         <w:rPr>
           <w:b/>
@@ -5264,8 +5287,8 @@
       <w:pPr>
         <w:pStyle w:val="Bibliography"/>
       </w:pPr>
-      <w:bookmarkStart w:id="163" w:name="ref-Kondo2003"/>
-      <w:bookmarkEnd w:id="162"/>
+      <w:bookmarkStart w:id="165" w:name="ref-Kondo2003"/>
+      <w:bookmarkEnd w:id="164"/>
       <w:r>
         <w:rPr>
           <w:b/>
@@ -5319,8 +5342,8 @@
       <w:pPr>
         <w:pStyle w:val="Bibliography"/>
       </w:pPr>
-      <w:bookmarkStart w:id="164" w:name="ref-Kubo2009b"/>
-      <w:bookmarkEnd w:id="163"/>
+      <w:bookmarkStart w:id="166" w:name="ref-Kubo2009b"/>
+      <w:bookmarkEnd w:id="165"/>
       <w:r>
         <w:rPr>
           <w:b/>
@@ -5374,8 +5397,8 @@
       <w:pPr>
         <w:pStyle w:val="Bibliography"/>
       </w:pPr>
-      <w:bookmarkStart w:id="165" w:name="ref-Kubo2009a"/>
-      <w:bookmarkEnd w:id="164"/>
+      <w:bookmarkStart w:id="167" w:name="ref-Kubo2009a"/>
+      <w:bookmarkEnd w:id="166"/>
       <w:r>
         <w:rPr>
           <w:b/>
@@ -5415,8 +5438,8 @@
       <w:pPr>
         <w:pStyle w:val="Bibliography"/>
       </w:pPr>
-      <w:bookmarkStart w:id="166" w:name="ref-Maeda1998"/>
-      <w:bookmarkEnd w:id="165"/>
+      <w:bookmarkStart w:id="168" w:name="ref-Maeda1998"/>
+      <w:bookmarkEnd w:id="167"/>
       <w:r>
         <w:rPr>
           <w:b/>
@@ -5464,8 +5487,8 @@
       <w:pPr>
         <w:pStyle w:val="Bibliography"/>
       </w:pPr>
-      <w:bookmarkStart w:id="167" w:name="ref-Magalhaes2005"/>
-      <w:bookmarkEnd w:id="166"/>
+      <w:bookmarkStart w:id="169" w:name="ref-Magalhaes2005"/>
+      <w:bookmarkEnd w:id="168"/>
       <w:r>
         <w:rPr>
           <w:b/>
@@ -5528,8 +5551,8 @@
       <w:pPr>
         <w:pStyle w:val="Bibliography"/>
       </w:pPr>
-      <w:bookmarkStart w:id="168" w:name="ref-Masiero2020"/>
-      <w:bookmarkEnd w:id="167"/>
+      <w:bookmarkStart w:id="170" w:name="ref-Masiero2020"/>
+      <w:bookmarkEnd w:id="169"/>
       <w:r>
         <w:rPr>
           <w:b/>
@@ -5586,8 +5609,8 @@
       <w:pPr>
         <w:pStyle w:val="Bibliography"/>
       </w:pPr>
-      <w:bookmarkStart w:id="169" w:name="ref-Mcharo2003"/>
-      <w:bookmarkEnd w:id="168"/>
+      <w:bookmarkStart w:id="171" w:name="ref-Mcharo2003"/>
+      <w:bookmarkEnd w:id="170"/>
       <w:r>
         <w:rPr>
           <w:b/>
@@ -5627,8 +5650,8 @@
       <w:pPr>
         <w:pStyle w:val="Bibliography"/>
       </w:pPr>
-      <w:bookmarkStart w:id="170" w:name="ref-Mei2016"/>
-      <w:bookmarkEnd w:id="169"/>
+      <w:bookmarkStart w:id="172" w:name="ref-Mei2016"/>
+      <w:bookmarkEnd w:id="171"/>
       <w:r>
         <w:rPr>
           <w:b/>
@@ -5678,8 +5701,8 @@
       <w:pPr>
         <w:pStyle w:val="Bibliography"/>
       </w:pPr>
-      <w:bookmarkStart w:id="171" w:name="ref-Meng2021"/>
-      <w:bookmarkEnd w:id="170"/>
+      <w:bookmarkStart w:id="173" w:name="ref-Meng2021"/>
+      <w:bookmarkEnd w:id="172"/>
       <w:r>
         <w:rPr>
           <w:b/>
@@ -5722,8 +5745,8 @@
           <w:lang w:val="es-419"/>
         </w:rPr>
       </w:pPr>
-      <w:bookmarkStart w:id="172" w:name="ref-Midthassel2016"/>
-      <w:bookmarkEnd w:id="171"/>
+      <w:bookmarkStart w:id="174" w:name="ref-Midthassel2016"/>
+      <w:bookmarkEnd w:id="173"/>
       <w:r>
         <w:rPr>
           <w:b/>
@@ -5809,8 +5832,8 @@
       <w:pPr>
         <w:pStyle w:val="Bibliography"/>
       </w:pPr>
-      <w:bookmarkStart w:id="173" w:name="ref-Navia2013"/>
-      <w:bookmarkEnd w:id="172"/>
+      <w:bookmarkStart w:id="175" w:name="ref-Navia2013"/>
+      <w:bookmarkEnd w:id="174"/>
       <w:r>
         <w:rPr>
           <w:b/>
@@ -5869,8 +5892,8 @@
       <w:pPr>
         <w:pStyle w:val="Bibliography"/>
       </w:pPr>
-      <w:bookmarkStart w:id="174" w:name="ref-Velarde2021"/>
-      <w:bookmarkEnd w:id="173"/>
+      <w:bookmarkStart w:id="176" w:name="ref-Velarde2021"/>
+      <w:bookmarkEnd w:id="175"/>
       <w:r>
         <w:rPr>
           <w:b/>
@@ -5942,8 +5965,8 @@
           <w:lang w:val="es-419"/>
         </w:rPr>
       </w:pPr>
-      <w:bookmarkStart w:id="175" w:name="ref-Omoto2000"/>
-      <w:bookmarkEnd w:id="174"/>
+      <w:bookmarkStart w:id="177" w:name="ref-Omoto2000"/>
+      <w:bookmarkEnd w:id="176"/>
       <w:r>
         <w:rPr>
           <w:b/>
@@ -6024,8 +6047,8 @@
       <w:pPr>
         <w:pStyle w:val="Bibliography"/>
       </w:pPr>
-      <w:bookmarkStart w:id="176" w:name="ref-Peng2013"/>
-      <w:bookmarkEnd w:id="175"/>
+      <w:bookmarkStart w:id="178" w:name="ref-Peng2013"/>
+      <w:bookmarkEnd w:id="177"/>
       <w:r>
         <w:rPr>
           <w:b/>
@@ -6079,8 +6102,8 @@
           <w:lang w:val="es-419"/>
         </w:rPr>
       </w:pPr>
-      <w:bookmarkStart w:id="177" w:name="ref-Pena2015"/>
-      <w:bookmarkEnd w:id="176"/>
+      <w:bookmarkStart w:id="179" w:name="ref-Pena2015"/>
+      <w:bookmarkEnd w:id="178"/>
       <w:r>
         <w:rPr>
           <w:b/>
@@ -6156,8 +6179,8 @@
       <w:pPr>
         <w:pStyle w:val="Bibliography"/>
       </w:pPr>
-      <w:bookmarkStart w:id="178" w:name="ref-RamosGonzalez2015"/>
-      <w:bookmarkEnd w:id="177"/>
+      <w:bookmarkStart w:id="180" w:name="ref-RamosGonzalez2015"/>
+      <w:bookmarkEnd w:id="179"/>
       <w:r>
         <w:rPr>
           <w:b/>
@@ -6209,8 +6232,8 @@
       <w:pPr>
         <w:pStyle w:val="Bibliography"/>
       </w:pPr>
-      <w:bookmarkStart w:id="179" w:name="ref-Reddy2001"/>
-      <w:bookmarkEnd w:id="178"/>
+      <w:bookmarkStart w:id="181" w:name="ref-Reddy2001"/>
+      <w:bookmarkEnd w:id="180"/>
       <w:r>
         <w:rPr>
           <w:b/>
@@ -6260,8 +6283,8 @@
       <w:pPr>
         <w:pStyle w:val="Bibliography"/>
       </w:pPr>
-      <w:bookmarkStart w:id="180" w:name="ref-Revynthi2019"/>
-      <w:bookmarkEnd w:id="179"/>
+      <w:bookmarkStart w:id="182" w:name="ref-Revynthi2019"/>
+      <w:bookmarkEnd w:id="181"/>
       <w:r>
         <w:rPr>
           <w:b/>
@@ -6311,8 +6334,8 @@
       <w:pPr>
         <w:pStyle w:val="Bibliography"/>
       </w:pPr>
-      <w:bookmarkStart w:id="181" w:name="ref-Rocha2021"/>
-      <w:bookmarkEnd w:id="180"/>
+      <w:bookmarkStart w:id="183" w:name="ref-Rocha2021"/>
+      <w:bookmarkEnd w:id="182"/>
       <w:r>
         <w:rPr>
           <w:b/>
@@ -6362,8 +6385,8 @@
       <w:pPr>
         <w:pStyle w:val="Bibliography"/>
       </w:pPr>
-      <w:bookmarkStart w:id="182" w:name="ref-Rodrigues2013"/>
-      <w:bookmarkEnd w:id="181"/>
+      <w:bookmarkStart w:id="184" w:name="ref-Rodrigues2013"/>
+      <w:bookmarkEnd w:id="183"/>
       <w:r>
         <w:rPr>
           <w:b/>
@@ -6413,8 +6436,8 @@
       <w:pPr>
         <w:pStyle w:val="Bibliography"/>
       </w:pPr>
-      <w:bookmarkStart w:id="183" w:name="ref-RossiZalaf2008"/>
-      <w:bookmarkEnd w:id="182"/>
+      <w:bookmarkStart w:id="185" w:name="ref-RossiZalaf2008"/>
+      <w:bookmarkEnd w:id="184"/>
       <w:r>
         <w:rPr>
           <w:b/>
@@ -6489,8 +6512,8 @@
       <w:pPr>
         <w:pStyle w:val="Bibliography"/>
       </w:pPr>
-      <w:bookmarkStart w:id="184" w:name="ref-Roy2020"/>
-      <w:bookmarkEnd w:id="183"/>
+      <w:bookmarkStart w:id="186" w:name="ref-Roy2020"/>
+      <w:bookmarkEnd w:id="185"/>
       <w:r>
         <w:rPr>
           <w:b/>
@@ -6530,8 +6553,8 @@
       <w:pPr>
         <w:pStyle w:val="Bibliography"/>
       </w:pPr>
-      <w:bookmarkStart w:id="185" w:name="ref-Roy2015"/>
-      <w:bookmarkEnd w:id="184"/>
+      <w:bookmarkStart w:id="187" w:name="ref-Roy2015"/>
+      <w:bookmarkEnd w:id="186"/>
       <w:r>
         <w:rPr>
           <w:b/>
@@ -6578,8 +6601,8 @@
       <w:pPr>
         <w:pStyle w:val="Bibliography"/>
       </w:pPr>
-      <w:bookmarkStart w:id="186" w:name="ref-Skoracka2010"/>
-      <w:bookmarkEnd w:id="185"/>
+      <w:bookmarkStart w:id="188" w:name="ref-Skoracka2010"/>
+      <w:bookmarkEnd w:id="187"/>
       <w:r>
         <w:rPr>
           <w:b/>
@@ -6629,8 +6652,8 @@
       <w:pPr>
         <w:pStyle w:val="Bibliography"/>
       </w:pPr>
-      <w:bookmarkStart w:id="187" w:name="ref-Skoracka2013"/>
-      <w:bookmarkEnd w:id="186"/>
+      <w:bookmarkStart w:id="189" w:name="ref-Skoracka2013"/>
+      <w:bookmarkEnd w:id="188"/>
       <w:r>
         <w:rPr>
           <w:b/>
@@ -6687,8 +6710,8 @@
       <w:pPr>
         <w:pStyle w:val="Bibliography"/>
       </w:pPr>
-      <w:bookmarkStart w:id="188" w:name="ref-Umina1999"/>
-      <w:bookmarkEnd w:id="187"/>
+      <w:bookmarkStart w:id="190" w:name="ref-Umina1999"/>
+      <w:bookmarkEnd w:id="189"/>
       <w:r>
         <w:rPr>
           <w:b/>
@@ -6748,8 +6771,8 @@
       <w:pPr>
         <w:pStyle w:val="Bibliography"/>
       </w:pPr>
-      <w:bookmarkStart w:id="189" w:name="ref-Vacante2010"/>
-      <w:bookmarkEnd w:id="188"/>
+      <w:bookmarkStart w:id="191" w:name="ref-Vacante2010"/>
+      <w:bookmarkEnd w:id="190"/>
       <w:r>
         <w:rPr>
           <w:b/>
@@ -6775,8 +6798,8 @@
       <w:pPr>
         <w:pStyle w:val="Bibliography"/>
       </w:pPr>
-      <w:bookmarkStart w:id="190" w:name="ref-Vacante2016"/>
-      <w:bookmarkEnd w:id="189"/>
+      <w:bookmarkStart w:id="192" w:name="ref-Vacante2016"/>
+      <w:bookmarkEnd w:id="191"/>
       <w:r>
         <w:rPr>
           <w:b/>
@@ -6805,8 +6828,8 @@
       <w:pPr>
         <w:pStyle w:val="Bibliography"/>
       </w:pPr>
-      <w:bookmarkStart w:id="191" w:name="ref-Vechia2018"/>
-      <w:bookmarkEnd w:id="190"/>
+      <w:bookmarkStart w:id="193" w:name="ref-Vechia2018"/>
+      <w:bookmarkEnd w:id="192"/>
       <w:r>
         <w:rPr>
           <w:b/>
@@ -6856,8 +6879,8 @@
       <w:pPr>
         <w:pStyle w:val="Bibliography"/>
       </w:pPr>
-      <w:bookmarkStart w:id="192" w:name="ref-Vechia2021"/>
-      <w:bookmarkEnd w:id="191"/>
+      <w:bookmarkStart w:id="194" w:name="ref-Vechia2021"/>
+      <w:bookmarkEnd w:id="193"/>
       <w:r>
         <w:rPr>
           <w:b/>
@@ -6910,8 +6933,8 @@
       <w:pPr>
         <w:pStyle w:val="Bibliography"/>
       </w:pPr>
-      <w:bookmarkStart w:id="193" w:name="ref-Walker2018"/>
-      <w:bookmarkEnd w:id="192"/>
+      <w:bookmarkStart w:id="195" w:name="ref-Walker2018"/>
+      <w:bookmarkEnd w:id="194"/>
       <w:r>
         <w:rPr>
           <w:b/>
@@ -6961,8 +6984,8 @@
       <w:pPr>
         <w:pStyle w:val="Bibliography"/>
       </w:pPr>
-      <w:bookmarkStart w:id="194" w:name="ref-Wang2014"/>
-      <w:bookmarkEnd w:id="193"/>
+      <w:bookmarkStart w:id="196" w:name="ref-Wang2014"/>
+      <w:bookmarkEnd w:id="195"/>
       <w:r>
         <w:rPr>
           <w:b/>
@@ -7011,57 +7034,75 @@
     <w:p>
       <w:pPr>
         <w:pStyle w:val="Bibliography"/>
-      </w:pPr>
-      <w:bookmarkStart w:id="195" w:name="ref-Zheng2013"/>
-      <w:bookmarkEnd w:id="194"/>
-      <w:r>
-        <w:rPr>
-          <w:b/>
-          <w:bCs/>
-        </w:rPr>
-        <w:t>Zheng, G. H., Z. Z. Zheng, Q. X. Tong, Y. L. Ming, and others</w:t>
-      </w:r>
-      <w:r>
-        <w:t xml:space="preserve">. </w:t>
-      </w:r>
-      <w:r>
-        <w:rPr>
-          <w:b/>
-          <w:bCs/>
-        </w:rPr>
-        <w:t>2013</w:t>
-      </w:r>
-      <w:r>
-        <w:t>. Orchid fleck virus: An unclassified bipartite, negativ</w:t>
-      </w:r>
-      <w:r>
-        <w:t>e-sense RNA plant virus. Archives of virology. 158: 313–323, DOI:</w:t>
-      </w:r>
-      <w:hyperlink r:id="rId63">
+        <w:rPr>
+          <w:del w:id="197" w:author="Author" w:date="2021-09-09T17:29:00Z"/>
+        </w:rPr>
+      </w:pPr>
+      <w:bookmarkStart w:id="198" w:name="ref-Zheng2013"/>
+      <w:del w:id="199" w:author="Author" w:date="2021-09-09T17:29:00Z">
+        <w:r>
+          <w:rPr>
+            <w:b/>
+            <w:bCs/>
+          </w:rPr>
+          <w:delText>Zheng, G. H., Z. Z. Zheng, Q. X. Tong, Y. L. Ming, and others</w:delText>
+        </w:r>
+        <w:r>
+          <w:delText xml:space="preserve">. </w:delText>
+        </w:r>
+        <w:r>
+          <w:rPr>
+            <w:b/>
+            <w:bCs/>
+          </w:rPr>
+          <w:delText>2013</w:delText>
+        </w:r>
+        <w:r>
+          <w:delText>. Orchid fleck virus: An unclassified bipartite, negative-sense RNA plant virus. Archives of virology. 158: 313–323, DOI:</w:delText>
+        </w:r>
+        <w:r>
+          <w:fldChar w:fldCharType="begin"/>
+        </w:r>
+        <w:r>
+          <w:delInstrText xml:space="preserve"> HYPERLINK "https:/</w:delInstrText>
+        </w:r>
+        <w:r>
+          <w:delInstrText xml:space="preserve">/doi.org/10.1007/s00705-012-1506-5" \h </w:delInstrText>
+        </w:r>
+        <w:r>
+          <w:fldChar w:fldCharType="separate"/>
+        </w:r>
         <w:r>
           <w:rPr>
             <w:rStyle w:val="Hyperlink"/>
           </w:rPr>
-          <w:t>10.1007/s00705-012-1506-5</w:t>
-        </w:r>
-      </w:hyperlink>
-      <w:r>
-        <w:t>.</w:t>
-      </w:r>
+          <w:delText>10.1007/s00705-012-1506-5</w:delText>
+        </w:r>
+        <w:r>
+          <w:rPr>
+            <w:rStyle w:val="Hyperlink"/>
+          </w:rPr>
+          <w:fldChar w:fldCharType="end"/>
+        </w:r>
+        <w:r>
+          <w:delText>.</w:delText>
+        </w:r>
+      </w:del>
     </w:p>
     <w:p>
       <w:pPr>
         <w:pStyle w:val="Heading3"/>
       </w:pPr>
-      <w:bookmarkStart w:id="196" w:name="X22c0d627c2dbf1c72f55b2567943af9b1ee8d23"/>
-      <w:bookmarkEnd w:id="122"/>
+      <w:bookmarkStart w:id="200" w:name="X22c0d627c2dbf1c72f55b2567943af9b1ee8d23"/>
       <w:bookmarkEnd w:id="124"/>
-      <w:bookmarkEnd w:id="195"/>
-      <w:r>
-        <w:t>Table 1: List of Asparagaceae (Nolinoidaea) species infected with orchid fleck virus, collected from th</w:t>
-      </w:r>
-      <w:r>
-        <w:t>e landscape of northern Florida</w:t>
+      <w:bookmarkEnd w:id="126"/>
+      <w:bookmarkEnd w:id="196"/>
+      <w:bookmarkEnd w:id="198"/>
+      <w:r>
+        <w:t>Table 1: List of Asparagaceae (Nolinoidaea) species infected with orchid fleck virus, collected from the landscape of north</w:t>
+      </w:r>
+      <w:r>
+        <w:t>ern Florida</w:t>
       </w:r>
     </w:p>
     <w:tbl>
@@ -7071,10 +7112,10 @@
         <w:tblLook w:val="0020" w:firstRow="1" w:lastRow="0" w:firstColumn="0" w:lastColumn="0" w:noHBand="0" w:noVBand="0"/>
       </w:tblPr>
       <w:tblGrid>
-        <w:gridCol w:w="3243"/>
-        <w:gridCol w:w="3155"/>
-        <w:gridCol w:w="1409"/>
-        <w:gridCol w:w="1769"/>
+        <w:gridCol w:w="3138"/>
+        <w:gridCol w:w="3109"/>
+        <w:gridCol w:w="1386"/>
+        <w:gridCol w:w="1727"/>
       </w:tblGrid>
       <w:tr>
         <w:tc>
@@ -7228,7 +7269,10 @@
               <w:pStyle w:val="Compact"/>
             </w:pPr>
             <w:r>
-              <w:t>Aztec Grass, ‘Argenteomarginatus’</w:t>
+              <w:t>Aztec Grass, ‘</w:t>
+            </w:r>
+            <w:r>
+              <w:t>Argenteomarginatus’</w:t>
             </w:r>
           </w:p>
         </w:tc>
@@ -7346,10 +7390,10 @@
         <w:t>L. gigantea</w:t>
       </w:r>
       <w:r>
-        <w:t xml:space="preserve"> Hume by Broussard (200</w:t>
-      </w:r>
-      <w:r>
-        <w:t xml:space="preserve">7) and Fantz et al. (2015), although this distinction has been challenged by Wang et al. (2014) and Masiero et al. (2020). * * </w:t>
+        <w:t xml:space="preserve"> Hume by Broussard (2007) and Fantz e</w:t>
+      </w:r>
+      <w:r>
+        <w:t xml:space="preserve">t al. (2015), although this distinction has been challenged by Wang et al. (2014) and Masiero et al. (2020). * * </w:t>
       </w:r>
       <w:r>
         <w:rPr>
@@ -7369,10 +7413,10 @@
         <w:t>Liriope muscari</w:t>
       </w:r>
       <w:r>
-        <w:t xml:space="preserve"> ‘Variegated Evergreen Giant’ Fantz (2009) or ‘</w:t>
-      </w:r>
-      <w:r>
-        <w:t>Grandiflora White’ (Fantz 2009). Both OFV-Orc1 and OFV-Orc2 were detected in each species tested, many plants were coinfected with both strains, see ‘</w:t>
+        <w:t xml:space="preserve"> ‘Variegated Evergreen Giant’ Fantz (2009) or ‘Grandiflora White’ (Fantz 2009). Bot</w:t>
+      </w:r>
+      <w:r>
+        <w:t>h OFV-Orc1 and OFV-Orc2 were detected in each species tested, many plants were coinfected with both strains, see ‘</w:t>
       </w:r>
       <w:hyperlink w:anchor="virus-detection">
         <w:r>
@@ -7390,8 +7434,8 @@
       <w:pPr>
         <w:pStyle w:val="Heading3"/>
       </w:pPr>
-      <w:bookmarkStart w:id="197" w:name="figure-captions"/>
-      <w:bookmarkEnd w:id="196"/>
+      <w:bookmarkStart w:id="201" w:name="figure-captions"/>
+      <w:bookmarkEnd w:id="200"/>
       <w:r>
         <w:t>Figure captions</w:t>
       </w:r>
@@ -7403,17 +7447,14 @@
       <w:r>
         <w:t xml:space="preserve">Fig. 1: Variety of symptoms </w:t>
       </w:r>
-      <w:del w:id="198" w:author="Author" w:date="2021-09-07T15:09:00Z">
+      <w:del w:id="202" w:author="Author" w:date="2021-09-09T17:29:00Z">
         <w:r>
           <w:delText>expressed by</w:delText>
         </w:r>
       </w:del>
-      <w:ins w:id="199" w:author="Author" w:date="2021-09-07T15:09:00Z">
-        <w:r>
-          <w:t>seen o</w:t>
-        </w:r>
-        <w:r>
-          <w:t>n</w:t>
+      <w:ins w:id="203" w:author="Author" w:date="2021-09-09T17:29:00Z">
+        <w:r>
+          <w:t>seen on</w:t>
         </w:r>
       </w:ins>
       <w:r>
@@ -7427,9 +7468,12 @@
         <w:t>Liriope</w:t>
       </w:r>
       <w:r>
-        <w:t xml:space="preserve"> spp. infected with orchid fleck virus (OFV): (a) </w:t>
-      </w:r>
-      <w:del w:id="200" w:author="Author" w:date="2021-09-07T15:09:00Z">
+        <w:t xml:space="preserve"> </w:t>
+      </w:r>
+      <w:r>
+        <w:t xml:space="preserve">spp. infected with orchid fleck virus (OFV): (a) </w:t>
+      </w:r>
+      <w:del w:id="204" w:author="Author" w:date="2021-09-09T17:29:00Z">
         <w:r>
           <w:delText xml:space="preserve">ringspot </w:delText>
         </w:r>
@@ -7456,7 +7500,7 @@
       <w:r>
         <w:t xml:space="preserve"> cv. ‘Gigantea’ (b-c) Details of </w:t>
       </w:r>
-      <w:del w:id="201" w:author="Author" w:date="2021-09-07T15:09:00Z">
+      <w:del w:id="205" w:author="Author" w:date="2021-09-09T17:29:00Z">
         <w:r>
           <w:delText xml:space="preserve">ringspot </w:delText>
         </w:r>
@@ -7497,12 +7541,12 @@
       <w:r>
         <w:t xml:space="preserve">Fig. 2: Symptoms </w:t>
       </w:r>
-      <w:del w:id="202" w:author="Author" w:date="2021-09-07T15:09:00Z">
+      <w:del w:id="206" w:author="Author" w:date="2021-09-09T17:29:00Z">
         <w:r>
           <w:delText>expressed by</w:delText>
         </w:r>
       </w:del>
-      <w:ins w:id="203" w:author="Author" w:date="2021-09-07T15:09:00Z">
+      <w:ins w:id="207" w:author="Author" w:date="2021-09-09T17:29:00Z">
         <w:r>
           <w:t>seen on</w:t>
         </w:r>
@@ -7518,10 +7562,10 @@
         <w:t>Aspidistra elatior</w:t>
       </w:r>
       <w:r>
-        <w:t xml:space="preserve"> infect</w:t>
-      </w:r>
-      <w:r>
-        <w:t xml:space="preserve">ed with OFV: (a) Detail of leaf chlorosis (b) Chlorosis appears </w:t>
+        <w:t xml:space="preserve"> infected with OF</w:t>
+      </w:r>
+      <w:r>
+        <w:t xml:space="preserve">V: (a) Detail of leaf chlorosis (b) Chlorosis appears </w:t>
       </w:r>
       <w:proofErr w:type="gramStart"/>
       <w:r>
@@ -7531,12 +7575,12 @@
       <w:r>
         <w:t xml:space="preserve"> sun damage (c-d) Chlorotic </w:t>
       </w:r>
-      <w:del w:id="204" w:author="Author" w:date="2021-09-07T15:09:00Z">
+      <w:del w:id="208" w:author="Author" w:date="2021-09-09T17:29:00Z">
         <w:r>
           <w:delText>ringspot</w:delText>
         </w:r>
       </w:del>
-      <w:ins w:id="205" w:author="Author" w:date="2021-09-07T15:09:00Z">
+      <w:ins w:id="209" w:author="Author" w:date="2021-09-09T17:29:00Z">
         <w:r>
           <w:t>flecks</w:t>
         </w:r>
@@ -7570,10 +7614,10 @@
         <w:t>sensu lato</w:t>
       </w:r>
       <w:r>
-        <w:t xml:space="preserve"> displaying various characters used for identifica</w:t>
-      </w:r>
-      <w:r>
-        <w:t xml:space="preserve">tion (Baker and Tuttle 1987, Beard et al. 2015) (a) Dorsum (b) Lateral view (c) Venter (d) Close up of distal end of leg 2, with arrows indicating paired solenidia, characteristic of the genus </w:t>
+        <w:t xml:space="preserve"> displaying various characters used for identification (Bake</w:t>
+      </w:r>
+      <w:r>
+        <w:t xml:space="preserve">r and Tuttle 1987, Beard et al. 2015) (a) Dorsum (b) Lateral view (c) Venter (d) Close up of distal end of leg 2, with arrows indicating paired solenidia, characteristic of the genus </w:t>
       </w:r>
       <w:r>
         <w:rPr>
@@ -7583,18 +7627,18 @@
         <w:t>Brevipalpus</w:t>
       </w:r>
       <w:r>
-        <w:t xml:space="preserve"> (e) Enlargement of the microplates of the mite cero</w:t>
-      </w:r>
-      <w:r>
-        <w:t>tegument (f) Dorsal view of the distal portion of mite abdomen (g) Dorsal view of the mite rostrum (h) Ventral view of mite rostrum, observe 3 distal setae.</w:t>
+        <w:t xml:space="preserve"> (e) Enlargement of the microplates of the mite cerotegument (</w:t>
+      </w:r>
+      <w:r>
+        <w:t>f) Dorsal view of the distal portion of mite abdomen (g) Dorsal view of the mite rostrum (h) Ventral view of mite rostrum, observe 3 distal setae.</w:t>
       </w:r>
     </w:p>
     <w:p>
       <w:pPr>
         <w:pStyle w:val="Heading3"/>
       </w:pPr>
-      <w:bookmarkStart w:id="206" w:name="figures"/>
-      <w:bookmarkEnd w:id="197"/>
+      <w:bookmarkStart w:id="210" w:name="figures"/>
+      <w:bookmarkEnd w:id="201"/>
       <w:r>
         <w:t>Figures</w:t>
       </w:r>
@@ -7608,7 +7652,7 @@
           <w:noProof/>
         </w:rPr>
         <w:drawing>
-          <wp:inline distT="0" distB="0" distL="0" distR="0" wp14:anchorId="4C67BC14" wp14:editId="4C67BC15">
+          <wp:inline distT="0" distB="0" distL="0" distR="0" wp14:anchorId="75722B3E" wp14:editId="75722B3F">
             <wp:extent cx="5943600" cy="3962400"/>
             <wp:effectExtent l="0" t="0" r="0" b="0"/>
             <wp:docPr id="1" name="Picture"/>
@@ -7618,6 +7662,57 @@
                 <pic:pic xmlns:pic="http://schemas.openxmlformats.org/drawingml/2006/picture">
                   <pic:nvPicPr>
                     <pic:cNvPr id="0" name="Picture" descr="ofv_fife_2021_files/figure-docx/fig_1-1.png"/>
+                    <pic:cNvPicPr>
+                      <a:picLocks noChangeAspect="1" noChangeArrowheads="1"/>
+                    </pic:cNvPicPr>
+                  </pic:nvPicPr>
+                  <pic:blipFill>
+                    <a:blip r:embed="rId63"/>
+                    <a:stretch>
+                      <a:fillRect/>
+                    </a:stretch>
+                  </pic:blipFill>
+                  <pic:spPr bwMode="auto">
+                    <a:xfrm>
+                      <a:off x="0" y="0"/>
+                      <a:ext cx="5943600" cy="3962400"/>
+                    </a:xfrm>
+                    <a:prstGeom prst="rect">
+                      <a:avLst/>
+                    </a:prstGeom>
+                    <a:noFill/>
+                    <a:ln w="9525">
+                      <a:noFill/>
+                      <a:headEnd/>
+                      <a:tailEnd/>
+                    </a:ln>
+                  </pic:spPr>
+                </pic:pic>
+              </a:graphicData>
+            </a:graphic>
+          </wp:inline>
+        </w:drawing>
+      </w:r>
+    </w:p>
+    <w:p>
+      <w:pPr>
+        <w:pStyle w:val="BodyText"/>
+      </w:pPr>
+      <w:r>
+        <w:rPr>
+          <w:noProof/>
+        </w:rPr>
+        <w:drawing>
+          <wp:inline distT="0" distB="0" distL="0" distR="0" wp14:anchorId="75722B40" wp14:editId="75722B41">
+            <wp:extent cx="5943600" cy="3962400"/>
+            <wp:effectExtent l="0" t="0" r="0" b="0"/>
+            <wp:docPr id="2" name="Picture"/>
+            <wp:cNvGraphicFramePr/>
+            <a:graphic xmlns:a="http://schemas.openxmlformats.org/drawingml/2006/main">
+              <a:graphicData uri="http://schemas.openxmlformats.org/drawingml/2006/picture">
+                <pic:pic xmlns:pic="http://schemas.openxmlformats.org/drawingml/2006/picture">
+                  <pic:nvPicPr>
+                    <pic:cNvPr id="0" name="Picture" descr="ofv_fife_2021_files/figure-docx/fig_2-1.png"/>
                     <pic:cNvPicPr>
                       <a:picLocks noChangeAspect="1" noChangeArrowheads="1"/>
                     </pic:cNvPicPr>
@@ -7659,16 +7754,16 @@
           <w:noProof/>
         </w:rPr>
         <w:drawing>
-          <wp:inline distT="0" distB="0" distL="0" distR="0" wp14:anchorId="4C67BC16" wp14:editId="4C67BC17">
+          <wp:inline distT="0" distB="0" distL="0" distR="0" wp14:anchorId="75722B42" wp14:editId="75722B43">
             <wp:extent cx="5943600" cy="3962400"/>
             <wp:effectExtent l="0" t="0" r="0" b="0"/>
-            <wp:docPr id="2" name="Picture"/>
+            <wp:docPr id="3" name="Picture"/>
             <wp:cNvGraphicFramePr/>
             <a:graphic xmlns:a="http://schemas.openxmlformats.org/drawingml/2006/main">
               <a:graphicData uri="http://schemas.openxmlformats.org/drawingml/2006/picture">
                 <pic:pic xmlns:pic="http://schemas.openxmlformats.org/drawingml/2006/picture">
                   <pic:nvPicPr>
-                    <pic:cNvPr id="0" name="Picture" descr="ofv_fife_2021_files/figure-docx/fig_2-1.png"/>
+                    <pic:cNvPr id="0" name="Picture" descr="ofv_fife_2021_files/figure-docx/fig_3-1.png"/>
                     <pic:cNvPicPr>
                       <a:picLocks noChangeAspect="1" noChangeArrowheads="1"/>
                     </pic:cNvPicPr>
@@ -7700,62 +7795,11 @@
           </wp:inline>
         </w:drawing>
       </w:r>
-    </w:p>
-    <w:p>
-      <w:pPr>
-        <w:pStyle w:val="BodyText"/>
-      </w:pPr>
-      <w:r>
-        <w:rPr>
-          <w:noProof/>
-        </w:rPr>
-        <w:drawing>
-          <wp:inline distT="0" distB="0" distL="0" distR="0" wp14:anchorId="4C67BC18" wp14:editId="4C67BC19">
-            <wp:extent cx="5943600" cy="3962400"/>
-            <wp:effectExtent l="0" t="0" r="0" b="0"/>
-            <wp:docPr id="3" name="Picture"/>
-            <wp:cNvGraphicFramePr/>
-            <a:graphic xmlns:a="http://schemas.openxmlformats.org/drawingml/2006/main">
-              <a:graphicData uri="http://schemas.openxmlformats.org/drawingml/2006/picture">
-                <pic:pic xmlns:pic="http://schemas.openxmlformats.org/drawingml/2006/picture">
-                  <pic:nvPicPr>
-                    <pic:cNvPr id="0" name="Picture" descr="ofv_fife_2021_files/figure-docx/fig_3-1.png"/>
-                    <pic:cNvPicPr>
-                      <a:picLocks noChangeAspect="1" noChangeArrowheads="1"/>
-                    </pic:cNvPicPr>
-                  </pic:nvPicPr>
-                  <pic:blipFill>
-                    <a:blip r:embed="rId66"/>
-                    <a:stretch>
-                      <a:fillRect/>
-                    </a:stretch>
-                  </pic:blipFill>
-                  <pic:spPr bwMode="auto">
-                    <a:xfrm>
-                      <a:off x="0" y="0"/>
-                      <a:ext cx="5943600" cy="3962400"/>
-                    </a:xfrm>
-                    <a:prstGeom prst="rect">
-                      <a:avLst/>
-                    </a:prstGeom>
-                    <a:noFill/>
-                    <a:ln w="9525">
-                      <a:noFill/>
-                      <a:headEnd/>
-                      <a:tailEnd/>
-                    </a:ln>
-                  </pic:spPr>
-                </pic:pic>
-              </a:graphicData>
-            </a:graphic>
-          </wp:inline>
-        </w:drawing>
-      </w:r>
-      <w:bookmarkEnd w:id="206"/>
+      <w:bookmarkEnd w:id="210"/>
     </w:p>
     <w:sectPr>
-      <w:headerReference w:type="default" r:id="rId67"/>
-      <w:footerReference w:type="default" r:id="rId68"/>
+      <w:headerReference w:type="default" r:id="rId66"/>
+      <w:footerReference w:type="default" r:id="rId67"/>
       <w:pgSz w:w="12240" w:h="15840"/>
       <w:pgMar w:top="1440" w:right="1440" w:bottom="1440" w:left="1440" w:header="720" w:footer="720" w:gutter="0"/>
       <w:lnNumType w:countBy="1" w:restart="continuous"/>
@@ -8034,7 +8078,7 @@
   <w:abstractNum w:abstractNumId="10" w15:restartNumberingAfterBreak="0">
     <w:nsid w:val="0000A990"/>
     <w:multiLevelType w:val="multilevel"/>
-    <w:tmpl w:val="43D0E3A4"/>
+    <w:tmpl w:val="310AD806"/>
     <w:lvl w:ilvl="0">
       <w:numFmt w:val="bullet"/>
       <w:lvlText w:val=" "/>
@@ -9397,7 +9441,7 @@
     <w:basedOn w:val="Normal"/>
     <w:link w:val="HeaderChar"/>
     <w:unhideWhenUsed/>
-    <w:rsid w:val="007C7C7E"/>
+    <w:rsid w:val="004775AC"/>
     <w:pPr>
       <w:tabs>
         <w:tab w:val="center" w:pos="4680"/>
@@ -9410,14 +9454,14 @@
     <w:name w:val="Header Char"/>
     <w:basedOn w:val="DefaultParagraphFont"/>
     <w:link w:val="Header"/>
-    <w:rsid w:val="007C7C7E"/>
+    <w:rsid w:val="004775AC"/>
   </w:style>
   <w:style w:type="paragraph" w:styleId="Footer">
     <w:name w:val="footer"/>
     <w:basedOn w:val="Normal"/>
     <w:link w:val="FooterChar"/>
     <w:unhideWhenUsed/>
-    <w:rsid w:val="007C7C7E"/>
+    <w:rsid w:val="004775AC"/>
     <w:pPr>
       <w:tabs>
         <w:tab w:val="center" w:pos="4680"/>
@@ -9430,13 +9474,13 @@
     <w:name w:val="Footer Char"/>
     <w:basedOn w:val="DefaultParagraphFont"/>
     <w:link w:val="Footer"/>
-    <w:rsid w:val="007C7C7E"/>
+    <w:rsid w:val="004775AC"/>
   </w:style>
   <w:style w:type="paragraph" w:styleId="Revision">
     <w:name w:val="Revision"/>
     <w:hidden/>
     <w:semiHidden/>
-    <w:rsid w:val="007C7C7E"/>
+    <w:rsid w:val="004775AC"/>
     <w:pPr>
       <w:spacing w:after="0"/>
     </w:pPr>

</xml_diff>